<commit_message>
FinanceTracker :: Add Initial migration
</commit_message>
<xml_diff>
--- a/Classwork/Conspect.docx
+++ b/Classwork/Conspect.docx
@@ -1395,21 +1395,7 @@
             <w:rStyle w:val="a5"/>
             <w:noProof/>
           </w:rPr>
-          <w:t>15.4 Робота зі скрипта</w:t>
-        </w:r>
-        <w:r>
-          <w:rPr>
-            <w:rStyle w:val="a5"/>
-            <w:noProof/>
-          </w:rPr>
-          <w:t>м</w:t>
-        </w:r>
-        <w:r>
-          <w:rPr>
-            <w:rStyle w:val="a5"/>
-            <w:noProof/>
-          </w:rPr>
-          <w:t>и</w:t>
+          <w:t>15.4 Робота зі скриптами</w:t>
         </w:r>
         <w:r>
           <w:rPr>
@@ -1823,7 +1809,19 @@
         <w:rPr>
           <w:lang w:val="ru-RU"/>
         </w:rPr>
-        <w:t xml:space="preserve"> – шаблон з даними (філдами, змінними та ін.) та функціями по якому створюються об'єкти. </w:t>
+        <w:t xml:space="preserve"> – шаблон з даними (філдами, </w:t>
+      </w:r>
+      <w:r>
+        <w:rPr>
+          <w:lang w:val="ru-RU"/>
+        </w:rPr>
+        <w:t>властивостями</w:t>
+      </w:r>
+      <w:r>
+        <w:rPr>
+          <w:lang w:val="ru-RU"/>
+        </w:rPr>
+        <w:t xml:space="preserve"> та ін.) та функціями по якому створюються об'єкти. </w:t>
       </w:r>
       <w:r>
         <w:rPr>
@@ -2298,35 +2296,32 @@
     </w:p>
     <w:p>
       <w:pPr>
-        <w:rPr>
-          <w:lang w:val="ru-RU"/>
-        </w:rPr>
-      </w:pPr>
-      <w:r>
-        <w:rPr>
-          <w:lang w:val="ru-RU"/>
-        </w:rPr>
-        <w:t xml:space="preserve"> </w:t>
-      </w:r>
-      <w:r>
-        <w:rPr>
-          <w:lang w:val="ru-RU"/>
-        </w:rPr>
-        <w:t xml:space="preserve">За допомогою ініціалізатора ми можемо встановити значення лише доступних із позакласу полів та властивостей об'єкта. </w:t>
-      </w:r>
-    </w:p>
-    <w:p>
-      <w:pPr>
-        <w:ind w:firstLine="708"/>
-        <w:rPr>
-          <w:lang w:val="ru-RU"/>
-        </w:rPr>
-      </w:pPr>
-      <w:r>
-        <w:rPr>
-          <w:lang w:val="ru-RU"/>
-        </w:rPr>
-        <w:t xml:space="preserve"> Наприклад, у прикладі вище поля </w:t>
+        <w:pStyle w:val="a3"/>
+        <w:numPr>
+          <w:ilvl w:val="0"/>
+          <w:numId w:val="46"/>
+        </w:numPr>
+        <w:rPr>
+          <w:lang w:val="ru-RU"/>
+        </w:rPr>
+      </w:pPr>
+      <w:r>
+        <w:rPr>
+          <w:lang w:val="ru-RU"/>
+        </w:rPr>
+        <w:t xml:space="preserve">За допомогою ініціалізатора ми можемо встановити значення лише доступних із </w:t>
+      </w:r>
+      <w:r>
+        <w:rPr>
+          <w:lang w:val="ru-RU"/>
+        </w:rPr>
+        <w:t>зовнішнього класу</w:t>
+      </w:r>
+      <w:r>
+        <w:rPr>
+          <w:lang w:val="ru-RU"/>
+        </w:rPr>
+        <w:t xml:space="preserve"> полів та властивостей об'єкта.  Наприклад, у прикладі вище поля </w:t>
       </w:r>
       <w:r>
         <w:rPr>
@@ -2367,6 +2362,11 @@
     </w:p>
     <w:p>
       <w:pPr>
+        <w:pStyle w:val="a3"/>
+        <w:numPr>
+          <w:ilvl w:val="0"/>
+          <w:numId w:val="46"/>
+        </w:numPr>
         <w:rPr>
           <w:lang w:val="ru-RU"/>
         </w:rPr>
@@ -2384,13 +2384,7 @@
         <w:rPr>
           <w:lang w:val="ru-RU"/>
         </w:rPr>
-        <w:t>значення, що встановлюються в конструкторі, замінюються значеннями з ініціалізатора.</w:t>
-      </w:r>
-      <w:r>
-        <w:rPr>
-          <w:lang w:val="ru-RU"/>
-        </w:rPr>
-        <w:t xml:space="preserve"> </w:t>
+        <w:t xml:space="preserve">значення, що встановлюються в конструкторі, замінюються значеннями з ініціалізатора. </w:t>
       </w:r>
     </w:p>
     <w:p>
@@ -3132,7 +3126,13 @@
         </w:numPr>
       </w:pPr>
       <w:r>
-        <w:t>При передачі у функцію значимі типи передаються за значенням, а посилальні – за посиланням (за значенням копіюється тільки посиання);</w:t>
+        <w:t>При передачі у функцію значимі типи передаються за значенням, а посилальні – за посиланням (за значенням копіюється тільки поси</w:t>
+      </w:r>
+      <w:r>
+        <w:t>л</w:t>
+      </w:r>
+      <w:r>
+        <w:t>ання);</w:t>
       </w:r>
     </w:p>
     <w:p>
@@ -5730,7 +5730,13 @@
         <w:t>Структура</w:t>
       </w:r>
       <w:r>
-        <w:t xml:space="preserve"> – значимий тип даних, значення яких записується в стеках. Зараз використовується рідко і у випадках коли є дуже простий набір значимих типів даних. Переважно зараз використовуються </w:t>
+        <w:t xml:space="preserve"> – значимий тип даних, зн</w:t>
+      </w:r>
+      <w:r>
+        <w:t>ачення яких записується в стеку</w:t>
+      </w:r>
+      <w:r>
+        <w:t xml:space="preserve">. Зараз використовується рідко і у випадках коли є дуже простий набір значимих типів даних. Переважно зараз використовуються </w:t>
       </w:r>
       <w:r>
         <w:rPr>
@@ -7460,7 +7466,25 @@
         <w:t>) створюються конкретні класи, які реалізовують даний інтерфейс. Тому ми можемо метод з інтерфейсу викликати через змінну інтерфейсу, якій присвоєне посилання на конкретний об’єкт, із реалізацією в класі даного об’єкта.</w:t>
       </w:r>
       <w:r>
-        <w:t xml:space="preserve"> Проте, всі додаткові методи та поля, які створені в цьому класі, не будуть доступними (все обмежується даними та методами з інтерфейсу).</w:t>
+        <w:t xml:space="preserve"> Проте, всі додаткові методи та поля, які створені в цьому класі</w:t>
+      </w:r>
+      <w:r>
+        <w:rPr>
+          <w:lang w:val="ru-RU"/>
+        </w:rPr>
+        <w:t xml:space="preserve"> (</w:t>
+      </w:r>
+      <w:r>
+        <w:t>відмінні від тих що в інтерфейсі</w:t>
+      </w:r>
+      <w:r>
+        <w:rPr>
+          <w:lang w:val="ru-RU"/>
+        </w:rPr>
+        <w:t>)</w:t>
+      </w:r>
+      <w:r>
+        <w:t>, не будуть доступними (все обмежується даними та методами з інтерфейсу).</w:t>
       </w:r>
     </w:p>
     <w:p>
@@ -7470,7 +7494,19 @@
     </w:p>
     <w:p>
       <w:r>
-        <w:t xml:space="preserve"> Для визначення інтерфейсу використається ключове слово interface. Як правило, назви інтерфейсів у C# починаються з великої літери I, наприклад, IComparable, IEnumerable (так звана угорська(венгерская) нотація), проте це не обов'язкова вимога, а більше стиль програмування.</w:t>
+        <w:t xml:space="preserve"> Для </w:t>
+      </w:r>
+      <w:r>
+        <w:t>оголошення</w:t>
+      </w:r>
+      <w:r>
+        <w:t xml:space="preserve"> інтерфейсу викорис</w:t>
+      </w:r>
+      <w:r>
+        <w:t>товує</w:t>
+      </w:r>
+      <w:r>
+        <w:t>ться ключове слово interface. Як правило, назви інтерфейсів у C# починаються з великої літери I, наприклад, IComparable, IEnumerable (так звана угорська(венгерская) нотація), проте це не обов'язкова вимога, а більше стиль програмування.</w:t>
       </w:r>
     </w:p>
     <w:p>
@@ -7635,7 +7671,13 @@
         <w:pStyle w:val="a7"/>
       </w:pPr>
       <w:r>
-        <w:t xml:space="preserve">        // Якщо інтерфейс має приватні методи та властивості (тобто з модифікатором private), то вони повинні мати реалізацію за умовчанням. Те саме стосується статичних методів (не обов'язково приватних)</w:t>
+        <w:t xml:space="preserve">        // Якщо інтерфейс має приватні методи та властивості (тобто з модифікатором private), то вони повинні мати реалізацію за </w:t>
+      </w:r>
+      <w:r>
+        <w:t>за</w:t>
+      </w:r>
+      <w:r>
+        <w:t>мовчанням. Те саме стосується статичних методів (не обов'язково приватних)</w:t>
       </w:r>
     </w:p>
     <w:p>
@@ -7986,7 +8028,61 @@
         <w:rPr>
           <w:lang w:val="ru-RU"/>
         </w:rPr>
-        <w:t xml:space="preserve"> приймає як параметр об'єкт будь-якого типу, який потім приводити д</w:t>
+        <w:t xml:space="preserve"> </w:t>
+      </w:r>
+      <w:r>
+        <w:rPr>
+          <w:lang w:val="ru-RU"/>
+        </w:rPr>
+        <w:t>по замовчуванні порівнює два посилання.</w:t>
+      </w:r>
+      <w:r>
+        <w:t xml:space="preserve"> </w:t>
+      </w:r>
+      <w:r>
+        <w:rPr>
+          <w:lang w:val="ru-RU"/>
+        </w:rPr>
+        <w:t>Його переозначують</w:t>
+      </w:r>
+      <w:r>
+        <w:rPr>
+          <w:lang w:val="ru-RU"/>
+        </w:rPr>
+        <w:t xml:space="preserve"> (</w:t>
+      </w:r>
+      <w:r>
+        <w:t>для базових типів та стрінгу він вже перевизначений</w:t>
+      </w:r>
+      <w:r>
+        <w:rPr>
+          <w:lang w:val="ru-RU"/>
+        </w:rPr>
+        <w:t>)</w:t>
+      </w:r>
+      <w:r>
+        <w:rPr>
+          <w:lang w:val="ru-RU"/>
+        </w:rPr>
+        <w:t xml:space="preserve"> на метод, який </w:t>
+      </w:r>
+      <w:r>
+        <w:rPr>
+          <w:lang w:val="ru-RU"/>
+        </w:rPr>
+        <w:t>приймає як параметр об'єкт будь-якого типу, який потім приводит</w:t>
+      </w:r>
+      <w:r>
+        <w:rPr>
+          <w:lang w:val="ru-RU"/>
+        </w:rPr>
+        <w:t>ься</w:t>
+      </w:r>
+      <w:r>
+        <w:rPr>
+          <w:lang w:val="ru-RU"/>
+        </w:rPr>
+        <w:t xml:space="preserve"> д</w:t>
       </w:r>
       <w:r>
         <w:rPr>
@@ -8180,7 +8276,7 @@
         <w:t>abstract</w:t>
       </w:r>
       <w:r>
-        <w:t xml:space="preserve">. Особливістю є абстрактність даних сутностей. Тобто, за допомогою цього ми абстрагуємось від конкретної реалізації. Дану реалізацію ми покладаємо на дочірній клас. Якщо не реалізувати абстрактну сутність в дочірньому класі, то і цей дочірній клас стає абстрактним. </w:t>
+        <w:t xml:space="preserve">. Тобто, за допомогою цього ми абстрагуємось від конкретної реалізації. Дану реалізацію ми покладаємо на дочірній клас. Якщо не реалізувати абстрактну сутність в дочірньому класі, то і цей дочірній клас стає абстрактним. </w:t>
       </w:r>
     </w:p>
     <w:p>
@@ -8191,7 +8287,16 @@
         <w:t>!!!Особливістю</w:t>
       </w:r>
       <w:r>
-        <w:t xml:space="preserve"> є те, що ми не можемо створити </w:t>
+        <w:t xml:space="preserve"> є те, що ми </w:t>
+      </w:r>
+      <w:r>
+        <w:rPr>
+          <w:b/>
+        </w:rPr>
+        <w:t>не</w:t>
+      </w:r>
+      <w:r>
+        <w:t xml:space="preserve"> можемо створити </w:t>
       </w:r>
       <w:r>
         <w:rPr>
@@ -8691,7 +8796,27 @@
                 <w:szCs w:val="23"/>
                 <w:lang w:eastAsia="uk-UA"/>
               </w:rPr>
-              <w:t>Коли ви тільки знаєте вимоги не про його реалізацію, ви використовуєте "Інтерфейс".</w:t>
+              <w:t xml:space="preserve">Коли ви тільки знаєте вимоги </w:t>
+            </w:r>
+            <w:r>
+              <w:rPr>
+                <w:rFonts w:eastAsia="Times New Roman" w:cs="Times New Roman"/>
+                <w:color w:val="333333"/>
+                <w:sz w:val="23"/>
+                <w:szCs w:val="23"/>
+                <w:lang w:eastAsia="uk-UA"/>
+              </w:rPr>
+              <w:t>до його реалізації</w:t>
+            </w:r>
+            <w:r>
+              <w:rPr>
+                <w:rFonts w:eastAsia="Times New Roman" w:cs="Times New Roman"/>
+                <w:color w:val="333333"/>
+                <w:sz w:val="23"/>
+                <w:szCs w:val="23"/>
+                <w:lang w:eastAsia="uk-UA"/>
+              </w:rPr>
+              <w:t>, ви використовуєте "Інтерфейс".</w:t>
             </w:r>
           </w:p>
         </w:tc>
@@ -10502,7 +10627,13 @@
         <w:t>)</w:t>
       </w:r>
       <w:r>
-        <w:t xml:space="preserve"> дозволяють додавати нові методи вже існуючі типи без створення нового похідного класу.    </w:t>
+        <w:t xml:space="preserve"> дозволяють додавати нові методи</w:t>
+      </w:r>
+      <w:r>
+        <w:t xml:space="preserve"> у</w:t>
+      </w:r>
+      <w:r>
+        <w:t xml:space="preserve"> вже існуючі типи без створення нового похідного класу.    </w:t>
       </w:r>
       <w:r>
         <w:rPr>
@@ -10872,10 +11003,11 @@
     <w:p>
       <w:pPr>
         <w:pStyle w:val="a7"/>
-        <w:numPr>
-          <w:ilvl w:val="0"/>
-          <w:numId w:val="29"/>
-        </w:numPr>
+      </w:pPr>
+    </w:p>
+    <w:p>
+      <w:pPr>
+        <w:pStyle w:val="a7"/>
       </w:pPr>
       <w:r>
         <w:t>Необхідно перевантажувати парами:</w:t>
@@ -11637,6 +11769,282 @@
     </w:p>
     <w:p>
       <w:pPr>
+        <w:pStyle w:val="a7"/>
+        <w:numPr>
+          <w:ilvl w:val="0"/>
+          <w:numId w:val="48"/>
+        </w:numPr>
+      </w:pPr>
+      <w:r>
+        <w:t>спрощення програмного коду;</w:t>
+      </w:r>
+    </w:p>
+    <w:p>
+      <w:pPr>
+        <w:pStyle w:val="a7"/>
+        <w:numPr>
+          <w:ilvl w:val="0"/>
+          <w:numId w:val="48"/>
+        </w:numPr>
+      </w:pPr>
+      <w:r>
+        <w:t>забезпечення типової безпеки – тип з яким працюватиме сутність вказується при її оголошенні, тому подальше відслідковування коректності типів бере на себе компілятор;</w:t>
+      </w:r>
+    </w:p>
+    <w:p>
+      <w:pPr>
+        <w:pStyle w:val="a7"/>
+        <w:numPr>
+          <w:ilvl w:val="0"/>
+          <w:numId w:val="48"/>
+        </w:numPr>
+      </w:pPr>
+      <w:r>
+        <w:t>виключена необхідність явного приведення типу;</w:t>
+      </w:r>
+    </w:p>
+    <w:p>
+      <w:pPr>
+        <w:pStyle w:val="a7"/>
+        <w:numPr>
+          <w:ilvl w:val="0"/>
+          <w:numId w:val="48"/>
+        </w:numPr>
+      </w:pPr>
+      <w:r>
+        <w:t xml:space="preserve">підвищується продуктивність бо немає необхідності використовувати </w:t>
+      </w:r>
+      <w:r>
+        <w:rPr>
+          <w:lang w:val="en-US"/>
+        </w:rPr>
+        <w:t>boxing</w:t>
+      </w:r>
+      <w:r>
+        <w:t xml:space="preserve"> </w:t>
+      </w:r>
+      <w:r>
+        <w:t xml:space="preserve">і </w:t>
+      </w:r>
+      <w:r>
+        <w:rPr>
+          <w:lang w:val="en-US"/>
+        </w:rPr>
+        <w:t>unboxing</w:t>
+      </w:r>
+      <w:r>
+        <w:t>.</w:t>
+      </w:r>
+    </w:p>
+    <w:p>
+      <w:pPr>
+        <w:ind w:left="709" w:firstLine="0"/>
+      </w:pPr>
+      <w:r>
+        <w:t>Як мовний засіб, узагальнення можуть бути застосовані до:</w:t>
+      </w:r>
+    </w:p>
+    <w:p>
+      <w:pPr>
+        <w:pStyle w:val="a7"/>
+        <w:numPr>
+          <w:ilvl w:val="0"/>
+          <w:numId w:val="47"/>
+        </w:numPr>
+      </w:pPr>
+      <w:r>
+        <w:t>класів;</w:t>
+      </w:r>
+    </w:p>
+    <w:p>
+      <w:pPr>
+        <w:pStyle w:val="a7"/>
+        <w:numPr>
+          <w:ilvl w:val="0"/>
+          <w:numId w:val="47"/>
+        </w:numPr>
+      </w:pPr>
+      <w:r>
+        <w:t>структур;</w:t>
+      </w:r>
+    </w:p>
+    <w:p>
+      <w:pPr>
+        <w:pStyle w:val="a7"/>
+        <w:numPr>
+          <w:ilvl w:val="0"/>
+          <w:numId w:val="47"/>
+        </w:numPr>
+      </w:pPr>
+      <w:r>
+        <w:t>інтерфейсів;</w:t>
+      </w:r>
+    </w:p>
+    <w:p>
+      <w:pPr>
+        <w:pStyle w:val="a7"/>
+        <w:numPr>
+          <w:ilvl w:val="0"/>
+          <w:numId w:val="47"/>
+        </w:numPr>
+      </w:pPr>
+      <w:r>
+        <w:t>методів;</w:t>
+      </w:r>
+    </w:p>
+    <w:p>
+      <w:pPr>
+        <w:pStyle w:val="a7"/>
+        <w:numPr>
+          <w:ilvl w:val="0"/>
+          <w:numId w:val="47"/>
+        </w:numPr>
+      </w:pPr>
+      <w:r>
+        <w:t>делегатів.</w:t>
+      </w:r>
+    </w:p>
+    <w:p>
+      <w:pPr>
+        <w:ind w:left="709" w:firstLine="0"/>
+      </w:pPr>
+      <w:r>
+        <w:t>Синтаксис для класів:</w:t>
+      </w:r>
+    </w:p>
+    <w:p>
+      <w:pPr>
+        <w:pStyle w:val="a7"/>
+      </w:pPr>
+      <w:r>
+        <w:t>class ClassName&lt;T1, T2, ..., TN&gt;</w:t>
+      </w:r>
+    </w:p>
+    <w:p>
+      <w:pPr>
+        <w:pStyle w:val="a7"/>
+      </w:pPr>
+      <w:r>
+        <w:t>{</w:t>
+      </w:r>
+    </w:p>
+    <w:p>
+      <w:pPr>
+        <w:pStyle w:val="a7"/>
+      </w:pPr>
+      <w:r>
+        <w:t xml:space="preserve">  // Реалізація методів та полів класу,</w:t>
+      </w:r>
+    </w:p>
+    <w:p>
+      <w:pPr>
+        <w:pStyle w:val="a7"/>
+      </w:pPr>
+      <w:r>
+        <w:t xml:space="preserve">  // які працюють з узагальненими типами T1, T2, ..., TN</w:t>
+      </w:r>
+    </w:p>
+    <w:p>
+      <w:pPr>
+        <w:pStyle w:val="a7"/>
+      </w:pPr>
+      <w:r>
+        <w:t xml:space="preserve">  // ...</w:t>
+      </w:r>
+    </w:p>
+    <w:p>
+      <w:pPr>
+        <w:pStyle w:val="a7"/>
+      </w:pPr>
+      <w:r>
+        <w:t>}</w:t>
+      </w:r>
+    </w:p>
+    <w:p>
+      <w:pPr>
+        <w:pStyle w:val="a7"/>
+      </w:pPr>
+    </w:p>
+    <w:p>
+      <w:pPr>
+        <w:pStyle w:val="a7"/>
+      </w:pPr>
+      <w:r>
+        <w:t>ClassName&lt;t1, t2, ..., tN&gt; obj = new ClassName&lt;t1, t2, ..., tN&gt;(arguments);</w:t>
+      </w:r>
+    </w:p>
+    <w:p>
+      <w:r>
+        <w:rPr>
+          <w:b/>
+        </w:rPr>
+        <w:t>Синтаксис для структур</w:t>
+      </w:r>
+      <w:r>
+        <w:t>:</w:t>
+      </w:r>
+    </w:p>
+    <w:p>
+      <w:pPr>
+        <w:pStyle w:val="a7"/>
+      </w:pPr>
+      <w:r>
+        <w:t>struct StructName&lt;T1, T2, ..., TN&gt;</w:t>
+      </w:r>
+    </w:p>
+    <w:p>
+      <w:pPr>
+        <w:pStyle w:val="a7"/>
+      </w:pPr>
+      <w:r>
+        <w:t>{</w:t>
+      </w:r>
+    </w:p>
+    <w:p>
+      <w:pPr>
+        <w:pStyle w:val="a7"/>
+      </w:pPr>
+      <w:r>
+        <w:t xml:space="preserve">  // ...</w:t>
+      </w:r>
+    </w:p>
+    <w:p>
+      <w:pPr>
+        <w:pStyle w:val="a7"/>
+      </w:pPr>
+      <w:r>
+        <w:t>}</w:t>
+      </w:r>
+    </w:p>
+    <w:p>
+      <w:pPr>
+        <w:pStyle w:val="a7"/>
+      </w:pPr>
+    </w:p>
+    <w:p>
+      <w:pPr>
+        <w:pStyle w:val="a7"/>
+      </w:pPr>
+      <w:r>
+        <w:t>StructName&lt;t1, t2, ..., tN&gt; val = new StructName&lt;t1, t2, ..., tN&gt;(arguments);</w:t>
+      </w:r>
+    </w:p>
+    <w:p>
+      <w:r>
+        <w:t xml:space="preserve">В програмах на узагальнення накладаються наступні </w:t>
+      </w:r>
+      <w:r>
+        <w:rPr>
+          <w:b/>
+        </w:rPr>
+        <w:t>обмеження</w:t>
+      </w:r>
+      <w:r>
+        <w:t>:</w:t>
+      </w:r>
+    </w:p>
+    <w:p>
+      <w:pPr>
         <w:pStyle w:val="a3"/>
         <w:numPr>
           <w:ilvl w:val="0"/>
@@ -11644,7 +12052,13 @@
         </w:numPr>
       </w:pPr>
       <w:r>
-        <w:t>спрощення програмного коду;</w:t>
+        <w:t>властивості не можуть бути узагальненими</w:t>
+      </w:r>
+      <w:r>
+        <w:t>,</w:t>
+      </w:r>
+      <w:r>
+        <w:t xml:space="preserve"> але можуть використовуватись в узагальненому класі (структурі);</w:t>
       </w:r>
     </w:p>
     <w:p>
@@ -11656,7 +12070,13 @@
         </w:numPr>
       </w:pPr>
       <w:r>
-        <w:t>забезпечення типової безпеки – тип з яким працюватиме сутність вказується при її оголошенні, тому подальше відслідковування коректності типів бере на себе компілятор;</w:t>
+        <w:t>індексатори не можуть бути узагальненими</w:t>
+      </w:r>
+      <w:r>
+        <w:t>,</w:t>
+      </w:r>
+      <w:r>
+        <w:t xml:space="preserve"> але можуть використовуватись в узагальненому класі (структурі);</w:t>
       </w:r>
     </w:p>
     <w:p>
@@ -11668,7 +12088,7 @@
         </w:numPr>
       </w:pPr>
       <w:r>
-        <w:t>виключена необхідність явного приведення типу;</w:t>
+        <w:t>перевантажені оператори (operator) не можуть бути узагальненими. Однак використання параметру типу T тут допускається;</w:t>
       </w:r>
     </w:p>
     <w:p>
@@ -11680,36 +12100,7 @@
         </w:numPr>
       </w:pPr>
       <w:r>
-        <w:t xml:space="preserve">підвищується продуктивність бо немає необхідності використовувати </w:t>
-      </w:r>
-      <w:r>
-        <w:rPr>
-          <w:lang w:val="en-US"/>
-        </w:rPr>
-        <w:t>boxing</w:t>
-      </w:r>
-      <w:r>
-        <w:t xml:space="preserve"> </w:t>
-      </w:r>
-      <w:r>
-        <w:t xml:space="preserve">і </w:t>
-      </w:r>
-      <w:r>
-        <w:rPr>
-          <w:lang w:val="en-US"/>
-        </w:rPr>
-        <w:t>unboxing</w:t>
-      </w:r>
-      <w:r>
-        <w:t>.</w:t>
-      </w:r>
-    </w:p>
-    <w:p>
-      <w:pPr>
-        <w:ind w:left="709" w:firstLine="0"/>
-      </w:pPr>
-      <w:r>
-        <w:t>Як мовний засіб, узагальнення можуть бути застосовані до:</w:t>
+        <w:t>події (event) не можуть бути узагальненими але можуть використовуватись в узагальнених класах (структурах);</w:t>
       </w:r>
     </w:p>
     <w:p>
@@ -11721,7 +12112,7 @@
         </w:numPr>
       </w:pPr>
       <w:r>
-        <w:t>класів;</w:t>
+        <w:t>до узагальненого класу не можна застосовувати модифікатор extern;</w:t>
       </w:r>
     </w:p>
     <w:p>
@@ -11733,7 +12124,7 @@
         </w:numPr>
       </w:pPr>
       <w:r>
-        <w:t>структур;</w:t>
+        <w:t>типи покажчиків не можна використовувати в аргументах типу;</w:t>
       </w:r>
     </w:p>
     <w:p>
@@ -11745,7 +12136,7 @@
         </w:numPr>
       </w:pPr>
       <w:r>
-        <w:t>інтерфейсів;</w:t>
+        <w:t>якщо в узагальненому класі (структурі) використовується статичне поле (static), то в об’єкті кожного конкретного типу (int, double тощо) створюється унікальна копія цього поля. Тобто, немає єдиного статичного поля для всіх об’єктів різних типів, що конструюються;</w:t>
       </w:r>
     </w:p>
     <w:p>
@@ -11757,330 +12148,71 @@
         </w:numPr>
       </w:pPr>
       <w:r>
-        <w:t>методів;</w:t>
-      </w:r>
-    </w:p>
-    <w:p>
-      <w:pPr>
-        <w:pStyle w:val="a3"/>
+        <w:t>до узагальненого типу T не можуть бути застосовані арифметичні операції (+, –, * та інші) а також операції порівняння. Це пов’язано з тим, що при створенні екземпляру з типом-заповнювачем (інстанціюванні) замість параметру типу може бути використаний тип даних, який не підтримує ці операції.</w:t>
+      </w:r>
+    </w:p>
+    <w:p>
+      <w:r>
+        <w:t>При оголошенні ми можемо зробити обмеження, на тип даних, який підставлятиметься замість узагальнення:</w:t>
+      </w:r>
+    </w:p>
+    <w:p>
+      <w:pPr>
+        <w:pStyle w:val="a7"/>
         <w:numPr>
           <w:ilvl w:val="0"/>
           <w:numId w:val="1"/>
         </w:numPr>
       </w:pPr>
       <w:r>
-        <w:t>делегатів.</w:t>
-      </w:r>
-    </w:p>
-    <w:p>
-      <w:pPr>
-        <w:ind w:left="709" w:firstLine="0"/>
-      </w:pPr>
-      <w:r>
-        <w:t>Синтаксис для класів:</w:t>
-      </w:r>
-    </w:p>
-    <w:p>
-      <w:pPr>
-        <w:pStyle w:val="a7"/>
-      </w:pPr>
-      <w:r>
-        <w:t>class ClassName&lt;T1, T2, ..., TN&gt;</w:t>
-      </w:r>
-    </w:p>
-    <w:p>
-      <w:pPr>
-        <w:pStyle w:val="a7"/>
-      </w:pPr>
-      <w:r>
-        <w:t>{</w:t>
-      </w:r>
-    </w:p>
-    <w:p>
-      <w:pPr>
-        <w:pStyle w:val="a7"/>
-      </w:pPr>
-      <w:r>
-        <w:t xml:space="preserve">  // Реалізація методів та полів класу,</w:t>
-      </w:r>
-    </w:p>
-    <w:p>
-      <w:pPr>
-        <w:pStyle w:val="a7"/>
-      </w:pPr>
-      <w:r>
-        <w:t xml:space="preserve">  // які працюють з узагальненими типами T1, T2, ..., TN</w:t>
-      </w:r>
-    </w:p>
-    <w:p>
-      <w:pPr>
-        <w:pStyle w:val="a7"/>
-      </w:pPr>
-      <w:r>
-        <w:t xml:space="preserve">  // ...</w:t>
-      </w:r>
-    </w:p>
-    <w:p>
-      <w:pPr>
-        <w:pStyle w:val="a7"/>
-      </w:pPr>
-      <w:r>
-        <w:t>}</w:t>
-      </w:r>
-    </w:p>
-    <w:p>
-      <w:pPr>
-        <w:pStyle w:val="a7"/>
-      </w:pPr>
-    </w:p>
-    <w:p>
-      <w:pPr>
-        <w:pStyle w:val="a7"/>
-      </w:pPr>
-      <w:r>
-        <w:t>ClassName&lt;t1, t2, ..., tN&gt; obj = new ClassName&lt;t1, t2, ..., tN&gt;(arguments);</w:t>
-      </w:r>
-    </w:p>
-    <w:p>
-      <w:r>
-        <w:rPr>
-          <w:b/>
-        </w:rPr>
-        <w:t>Синтаксис для структур</w:t>
-      </w:r>
-      <w:r>
-        <w:t>:</w:t>
-      </w:r>
-    </w:p>
-    <w:p>
-      <w:pPr>
-        <w:pStyle w:val="a7"/>
-      </w:pPr>
-      <w:r>
-        <w:t>struct StructName&lt;T1, T2, ..., TN&gt;</w:t>
-      </w:r>
-    </w:p>
-    <w:p>
-      <w:pPr>
-        <w:pStyle w:val="a7"/>
-      </w:pPr>
-      <w:r>
-        <w:t>{</w:t>
-      </w:r>
-    </w:p>
-    <w:p>
-      <w:pPr>
-        <w:pStyle w:val="a7"/>
-      </w:pPr>
-      <w:r>
-        <w:t xml:space="preserve">  // ...</w:t>
-      </w:r>
-    </w:p>
-    <w:p>
-      <w:pPr>
-        <w:pStyle w:val="a7"/>
-      </w:pPr>
-      <w:r>
-        <w:t>}</w:t>
-      </w:r>
-    </w:p>
-    <w:p>
-      <w:pPr>
-        <w:pStyle w:val="a7"/>
-      </w:pPr>
-    </w:p>
-    <w:p>
-      <w:pPr>
-        <w:pStyle w:val="a7"/>
-      </w:pPr>
-      <w:r>
-        <w:t>StructName&lt;t1, t2, ..., tN&gt; val = new StructName&lt;t1, t2, ..., tN&gt;(arguments);</w:t>
-      </w:r>
-    </w:p>
-    <w:p>
-      <w:r>
-        <w:t xml:space="preserve">В програмах на узагальнення накладаються наступні </w:t>
-      </w:r>
-      <w:r>
-        <w:rPr>
-          <w:b/>
-        </w:rPr>
-        <w:t>обмеження</w:t>
-      </w:r>
-      <w:r>
-        <w:t>:</w:t>
-      </w:r>
-    </w:p>
-    <w:p>
-      <w:pPr>
-        <w:pStyle w:val="a3"/>
+        <w:t>Classes (об’єкт якогось конкретного класу)</w:t>
+      </w:r>
+    </w:p>
+    <w:p>
+      <w:pPr>
+        <w:pStyle w:val="a7"/>
         <w:numPr>
           <w:ilvl w:val="0"/>
           <w:numId w:val="1"/>
         </w:numPr>
       </w:pPr>
       <w:r>
-        <w:t>властивості не можуть бути узагальненими</w:t>
-      </w:r>
-      <w:r>
-        <w:t>,</w:t>
-      </w:r>
-      <w:r>
-        <w:t xml:space="preserve"> але можуть використовуватись в узагальненому класі (структурі);</w:t>
-      </w:r>
-    </w:p>
-    <w:p>
-      <w:pPr>
-        <w:pStyle w:val="a3"/>
+        <w:t>Interfaces (об’єкт якогось конкретного інтерфейсу)</w:t>
+      </w:r>
+    </w:p>
+    <w:p>
+      <w:pPr>
+        <w:pStyle w:val="a7"/>
         <w:numPr>
           <w:ilvl w:val="0"/>
           <w:numId w:val="1"/>
         </w:numPr>
       </w:pPr>
       <w:r>
-        <w:t>індексатори не можуть бути узагальненими</w:t>
-      </w:r>
-      <w:r>
-        <w:t>,</w:t>
-      </w:r>
-      <w:r>
-        <w:t xml:space="preserve"> але можуть використовуватись в узагальненому класі (структурі);</w:t>
-      </w:r>
-    </w:p>
-    <w:p>
-      <w:pPr>
-        <w:pStyle w:val="a3"/>
+        <w:t>class - the generic parameter must represent a class</w:t>
+      </w:r>
+    </w:p>
+    <w:p>
+      <w:pPr>
+        <w:pStyle w:val="a7"/>
         <w:numPr>
           <w:ilvl w:val="0"/>
           <w:numId w:val="1"/>
         </w:numPr>
       </w:pPr>
       <w:r>
-        <w:t>перевантажені оператори (operator) не можуть бути узагальненими. Однак використання параметру типу T тут допускається;</w:t>
-      </w:r>
-    </w:p>
-    <w:p>
-      <w:pPr>
-        <w:pStyle w:val="a3"/>
+        <w:t xml:space="preserve"> struct - the generic parameter must represent a structure</w:t>
+      </w:r>
+    </w:p>
+    <w:p>
+      <w:pPr>
+        <w:pStyle w:val="a7"/>
         <w:numPr>
           <w:ilvl w:val="0"/>
           <w:numId w:val="1"/>
         </w:numPr>
       </w:pPr>
       <w:r>
-        <w:t>події (event) не можуть бути узагальненими але можуть використовуватись в узагальнених класах (структурах);</w:t>
-      </w:r>
-    </w:p>
-    <w:p>
-      <w:pPr>
-        <w:pStyle w:val="a3"/>
-        <w:numPr>
-          <w:ilvl w:val="0"/>
-          <w:numId w:val="1"/>
-        </w:numPr>
-      </w:pPr>
-      <w:r>
-        <w:t>до узагальненого класу не можна застосовувати модифікатор extern;</w:t>
-      </w:r>
-    </w:p>
-    <w:p>
-      <w:pPr>
-        <w:pStyle w:val="a3"/>
-        <w:numPr>
-          <w:ilvl w:val="0"/>
-          <w:numId w:val="1"/>
-        </w:numPr>
-      </w:pPr>
-      <w:r>
-        <w:t>типи покажчиків не можна використовувати в аргументах типу;</w:t>
-      </w:r>
-    </w:p>
-    <w:p>
-      <w:pPr>
-        <w:pStyle w:val="a3"/>
-        <w:numPr>
-          <w:ilvl w:val="0"/>
-          <w:numId w:val="1"/>
-        </w:numPr>
-      </w:pPr>
-      <w:r>
-        <w:t>якщо в узагальненому класі (структурі) використовується статичне поле (static), то в об’єкті кожного конкретного типу (int, double тощо) створюється унікальна копія цього поля. Тобто, немає єдиного статичного поля для всіх об’єктів різних типів, що конструюються;</w:t>
-      </w:r>
-    </w:p>
-    <w:p>
-      <w:pPr>
-        <w:pStyle w:val="a3"/>
-        <w:numPr>
-          <w:ilvl w:val="0"/>
-          <w:numId w:val="1"/>
-        </w:numPr>
-      </w:pPr>
-      <w:r>
-        <w:t>до узагальненого типу T не можуть бути застосовані арифметичні операції (+, –, * та інші) а також операції порівняння. Це пов’язано з тим, що при створенні екземпляру з типом-заповнювачем (інстанціюванні) замість параметру типу може бути використаний тип даних, який не підтримує ці операції.</w:t>
-      </w:r>
-    </w:p>
-    <w:p>
-      <w:r>
-        <w:t>При оголошенні ми можемо зробити обмеження, на тип даних, який підставлятиметься замість узагальнення:</w:t>
-      </w:r>
-    </w:p>
-    <w:p>
-      <w:pPr>
-        <w:pStyle w:val="a7"/>
-        <w:numPr>
-          <w:ilvl w:val="0"/>
-          <w:numId w:val="1"/>
-        </w:numPr>
-      </w:pPr>
-      <w:r>
-        <w:t>Classes (об’єкт якогось конкретного класу)</w:t>
-      </w:r>
-    </w:p>
-    <w:p>
-      <w:pPr>
-        <w:pStyle w:val="a7"/>
-        <w:numPr>
-          <w:ilvl w:val="0"/>
-          <w:numId w:val="1"/>
-        </w:numPr>
-      </w:pPr>
-      <w:r>
-        <w:t>Interfaces (об’єкт якогось конкретного інтерфейсу)</w:t>
-      </w:r>
-    </w:p>
-    <w:p>
-      <w:pPr>
-        <w:pStyle w:val="a7"/>
-        <w:numPr>
-          <w:ilvl w:val="0"/>
-          <w:numId w:val="1"/>
-        </w:numPr>
-      </w:pPr>
-      <w:r>
-        <w:t>class - the generic parameter must represent a class</w:t>
-      </w:r>
-    </w:p>
-    <w:p>
-      <w:pPr>
-        <w:pStyle w:val="a7"/>
-        <w:numPr>
-          <w:ilvl w:val="0"/>
-          <w:numId w:val="1"/>
-        </w:numPr>
-      </w:pPr>
-      <w:r>
-        <w:t xml:space="preserve"> struct - the generic parameter must represent a structure</w:t>
-      </w:r>
-    </w:p>
-    <w:p>
-      <w:pPr>
-        <w:pStyle w:val="a7"/>
-        <w:numPr>
-          <w:ilvl w:val="0"/>
-          <w:numId w:val="1"/>
-        </w:numPr>
-      </w:pPr>
-      <w:r>
         <w:t>new () – the generic parameter must represent a type that has a public parameterless constructor</w:t>
       </w:r>
       <w:r>
@@ -12209,14 +12341,195 @@
       </w:r>
     </w:p>
     <w:p>
+      <w:pPr>
+        <w:rPr>
+          <w:lang w:val="ru-RU"/>
+        </w:rPr>
+      </w:pPr>
       <w:r>
         <w:rPr>
           <w:b/>
+          <w:lang w:val="ru-RU"/>
+        </w:rPr>
+        <w:t>Варіантність</w:t>
+      </w:r>
+      <w:r>
+        <w:rPr>
+          <w:lang w:val="ru-RU"/>
+        </w:rPr>
+        <w:t xml:space="preserve"> - перенесення успадкування вихідних типів на похідні від них типи. Під похідними типами розуміються контейнери, делегати, узагальнення,</w:t>
+      </w:r>
+      <w:r>
+        <w:rPr>
+          <w:lang w:val="ru-RU"/>
+        </w:rPr>
+        <w:t xml:space="preserve"> </w:t>
+      </w:r>
+      <w:r>
+        <w:t>інтерфейси,</w:t>
+      </w:r>
+      <w:r>
+        <w:rPr>
+          <w:lang w:val="ru-RU"/>
+        </w:rPr>
+        <w:t xml:space="preserve"> а не типи, пов'яза</w:t>
+      </w:r>
+      <w:r>
+        <w:rPr>
+          <w:lang w:val="ru-RU"/>
+        </w:rPr>
+        <w:t>ні відносинами "предок-нащадок".</w:t>
+      </w:r>
+      <w:r>
+        <w:rPr>
+          <w:lang w:val="ru-RU"/>
+        </w:rPr>
+        <w:t xml:space="preserve"> Різними видами варіантності є коваріантність, контраваріантність та інваріантність.</w:t>
+      </w:r>
+    </w:p>
+    <w:p>
+      <w:pPr>
+        <w:pStyle w:val="a7"/>
+        <w:rPr>
+          <w:lang w:val="ru-RU"/>
+        </w:rPr>
+      </w:pPr>
+      <w:r>
+        <w:rPr>
+          <w:lang w:val="en-US"/>
+        </w:rPr>
+        <w:t>class</w:t>
+      </w:r>
+      <w:r>
+        <w:rPr>
+          <w:lang w:val="ru-RU"/>
+        </w:rPr>
+        <w:t xml:space="preserve"> </w:t>
+      </w:r>
+      <w:r>
+        <w:rPr>
+          <w:lang w:val="en-US"/>
+        </w:rPr>
+        <w:t>BaseClass</w:t>
+      </w:r>
+    </w:p>
+    <w:p>
+      <w:pPr>
+        <w:pStyle w:val="a7"/>
+        <w:rPr>
+          <w:lang w:val="ru-RU"/>
+        </w:rPr>
+      </w:pPr>
+      <w:r>
+        <w:rPr>
+          <w:lang w:val="ru-RU"/>
+        </w:rPr>
+        <w:t>{</w:t>
+      </w:r>
+    </w:p>
+    <w:p>
+      <w:pPr>
+        <w:pStyle w:val="a7"/>
+        <w:rPr>
+          <w:lang w:val="ru-RU"/>
+        </w:rPr>
+      </w:pPr>
+      <w:r>
+        <w:rPr>
+          <w:lang w:val="ru-RU"/>
+        </w:rPr>
+        <w:t>}</w:t>
+      </w:r>
+    </w:p>
+    <w:p>
+      <w:pPr>
+        <w:pStyle w:val="a7"/>
+        <w:rPr>
+          <w:lang w:val="ru-RU"/>
+        </w:rPr>
+      </w:pPr>
+      <w:r>
+        <w:rPr>
+          <w:lang w:val="en-US"/>
+        </w:rPr>
+        <w:t>class</w:t>
+      </w:r>
+      <w:r>
+        <w:rPr>
+          <w:lang w:val="ru-RU"/>
+        </w:rPr>
+        <w:t xml:space="preserve"> </w:t>
+      </w:r>
+      <w:r>
+        <w:rPr>
+          <w:lang w:val="en-US"/>
+        </w:rPr>
+        <w:t>ChildClass</w:t>
+      </w:r>
+      <w:r>
+        <w:rPr>
+          <w:lang w:val="ru-RU"/>
+        </w:rPr>
+        <w:t xml:space="preserve"> : </w:t>
+      </w:r>
+      <w:r>
+        <w:rPr>
+          <w:lang w:val="en-US"/>
+        </w:rPr>
+        <w:t>BaseClass</w:t>
+      </w:r>
+    </w:p>
+    <w:p>
+      <w:pPr>
+        <w:pStyle w:val="a7"/>
+        <w:rPr>
+          <w:lang w:val="ru-RU"/>
+        </w:rPr>
+      </w:pPr>
+      <w:r>
+        <w:rPr>
+          <w:lang w:val="ru-RU"/>
+        </w:rPr>
+        <w:t>{</w:t>
+      </w:r>
+    </w:p>
+    <w:p>
+      <w:pPr>
+        <w:pStyle w:val="a7"/>
+        <w:rPr>
+          <w:lang w:val="ru-RU"/>
+        </w:rPr>
+      </w:pPr>
+      <w:r>
+        <w:rPr>
+          <w:lang w:val="ru-RU"/>
+        </w:rPr>
+        <w:t>}</w:t>
+      </w:r>
+    </w:p>
+    <w:p>
+      <w:pPr>
+        <w:rPr>
+          <w:lang w:val="ru-RU"/>
+        </w:rPr>
+      </w:pPr>
+      <w:r>
+        <w:rPr>
+          <w:b/>
         </w:rPr>
         <w:t>Коваріантність</w:t>
       </w:r>
       <w:r>
-        <w:t>: дозволяє використовувати більш детальний тип, ніж був використаний при оголошенні.</w:t>
+        <w:t xml:space="preserve">: </w:t>
+      </w:r>
+      <w:r>
+        <w:t>перенесення успадкування вихідних типів на п</w:t>
+      </w:r>
+      <w:r>
+        <w:t>охідні від них типи у прямому порядку (від предка до нащадка)</w:t>
+      </w:r>
+      <w:r>
+        <w:t>.</w:t>
       </w:r>
       <w:r>
         <w:t xml:space="preserve"> Узагальнений тип може використовуватись лише для повернення.</w:t>
@@ -12224,6 +12537,13 @@
     </w:p>
     <w:p>
       <w:pPr>
+        <w:rPr>
+          <w:lang w:val="ru-RU"/>
+        </w:rPr>
+      </w:pPr>
+    </w:p>
+    <w:p>
+      <w:pPr>
         <w:pStyle w:val="a7"/>
       </w:pPr>
       <w:r>
@@ -12255,6 +12575,110 @@
       </w:r>
     </w:p>
     <w:p>
+      <w:pPr>
+        <w:pStyle w:val="a7"/>
+      </w:pPr>
+    </w:p>
+    <w:p>
+      <w:pPr>
+        <w:pStyle w:val="a7"/>
+        <w:rPr>
+          <w:lang w:val="en-US"/>
+        </w:rPr>
+      </w:pPr>
+      <w:r>
+        <w:rPr>
+          <w:lang w:val="en-US"/>
+        </w:rPr>
+        <w:t xml:space="preserve">class ImplMessenger : </w:t>
+      </w:r>
+      <w:r>
+        <w:t>IMessenger</w:t>
+      </w:r>
+      <w:r>
+        <w:rPr>
+          <w:lang w:val="en-US"/>
+        </w:rPr>
+        <w:t>&lt;ChildClass&gt;</w:t>
+      </w:r>
+    </w:p>
+    <w:p>
+      <w:pPr>
+        <w:pStyle w:val="a7"/>
+        <w:rPr>
+          <w:lang w:val="en-US"/>
+        </w:rPr>
+      </w:pPr>
+      <w:r>
+        <w:rPr>
+          <w:lang w:val="en-US"/>
+        </w:rPr>
+        <w:t>{</w:t>
+      </w:r>
+    </w:p>
+    <w:p>
+      <w:pPr>
+        <w:pStyle w:val="a7"/>
+        <w:rPr>
+          <w:lang w:val="en-US"/>
+        </w:rPr>
+      </w:pPr>
+      <w:r>
+        <w:rPr>
+          <w:lang w:val="en-US"/>
+        </w:rPr>
+        <w:t>}</w:t>
+      </w:r>
+    </w:p>
+    <w:p>
+      <w:pPr>
+        <w:pStyle w:val="a7"/>
+        <w:rPr>
+          <w:lang w:val="en-US"/>
+        </w:rPr>
+      </w:pPr>
+    </w:p>
+    <w:p>
+      <w:pPr>
+        <w:pStyle w:val="a7"/>
+        <w:rPr>
+          <w:lang w:val="en-US"/>
+        </w:rPr>
+      </w:pPr>
+      <w:r>
+        <w:rPr>
+          <w:lang w:val="en-US"/>
+        </w:rPr>
+        <w:t>ImplMessenger&lt;ChildClass&gt; intChild = new ImplMessenger();</w:t>
+      </w:r>
+    </w:p>
+    <w:p>
+      <w:pPr>
+        <w:pStyle w:val="a7"/>
+        <w:rPr>
+          <w:lang w:val="en-US"/>
+        </w:rPr>
+      </w:pPr>
+      <w:r>
+        <w:rPr>
+          <w:lang w:val="en-US"/>
+        </w:rPr>
+        <w:t>ImplMessenger&lt;BaseClass&gt; intBase = intChild; //Without &lt;</w:t>
+      </w:r>
+      <w:r>
+        <w:t xml:space="preserve"> </w:t>
+      </w:r>
+      <w:r>
+        <w:t>out T</w:t>
+      </w:r>
+      <w:r>
+        <w:rPr>
+          <w:lang w:val="en-US"/>
+        </w:rPr>
+        <w:t xml:space="preserve"> &gt; error</w:t>
+      </w:r>
+    </w:p>
+    <w:p>
       <w:r>
         <w:rPr>
           <w:b/>
@@ -12262,7 +12686,16 @@
         <w:t>Контрваріантність</w:t>
       </w:r>
       <w:r>
-        <w:t xml:space="preserve">: дозволяє використовувати більш універсальний (абстрактний)  тип, ніж був використаний при оголошенні. </w:t>
+        <w:t xml:space="preserve">: </w:t>
+      </w:r>
+      <w:r>
+        <w:t>перенесення успадкування вихідних типів на похідні ві</w:t>
+      </w:r>
+      <w:r>
+        <w:t>д них типи у зворотному порядку (від нащадка до предка)</w:t>
+      </w:r>
+      <w:r>
+        <w:t xml:space="preserve">. </w:t>
       </w:r>
       <w:r>
         <w:t>Узагальнений тип може використовуватись лише для передачі через параметри.</w:t>
@@ -12273,7 +12706,10 @@
         <w:pStyle w:val="a7"/>
       </w:pPr>
       <w:r>
-        <w:t>interface IMessengerV2&lt;in T&gt;</w:t>
+        <w:t>interface IMessenger</w:t>
+      </w:r>
+      <w:r>
+        <w:t>&lt;in T&gt;</w:t>
       </w:r>
     </w:p>
     <w:p>
@@ -12295,12 +12731,136 @@
     <w:p>
       <w:pPr>
         <w:pStyle w:val="a7"/>
+        <w:rPr>
+          <w:lang w:val="en-US"/>
+        </w:rPr>
       </w:pPr>
       <w:r>
         <w:t xml:space="preserve">    }</w:t>
       </w:r>
     </w:p>
     <w:p>
+      <w:pPr>
+        <w:pStyle w:val="a7"/>
+        <w:rPr>
+          <w:lang w:val="en-US"/>
+        </w:rPr>
+      </w:pPr>
+    </w:p>
+    <w:p>
+      <w:pPr>
+        <w:pStyle w:val="a7"/>
+        <w:rPr>
+          <w:lang w:val="en-US"/>
+        </w:rPr>
+      </w:pPr>
+      <w:r>
+        <w:rPr>
+          <w:lang w:val="en-US"/>
+        </w:rPr>
+        <w:t xml:space="preserve">class ImplMessenger : </w:t>
+      </w:r>
+      <w:r>
+        <w:t>IMessenger</w:t>
+      </w:r>
+      <w:r>
+        <w:rPr>
+          <w:lang w:val="en-US"/>
+        </w:rPr>
+        <w:t>&lt;BaseClass&gt;</w:t>
+      </w:r>
+    </w:p>
+    <w:p>
+      <w:pPr>
+        <w:pStyle w:val="a7"/>
+        <w:rPr>
+          <w:lang w:val="en-US"/>
+        </w:rPr>
+      </w:pPr>
+      <w:r>
+        <w:rPr>
+          <w:lang w:val="en-US"/>
+        </w:rPr>
+        <w:t>{</w:t>
+      </w:r>
+    </w:p>
+    <w:p>
+      <w:pPr>
+        <w:pStyle w:val="a7"/>
+        <w:rPr>
+          <w:lang w:val="en-US"/>
+        </w:rPr>
+      </w:pPr>
+      <w:r>
+        <w:rPr>
+          <w:lang w:val="en-US"/>
+        </w:rPr>
+        <w:t>}</w:t>
+      </w:r>
+    </w:p>
+    <w:p>
+      <w:pPr>
+        <w:pStyle w:val="a7"/>
+        <w:rPr>
+          <w:lang w:val="en-US"/>
+        </w:rPr>
+      </w:pPr>
+    </w:p>
+    <w:p>
+      <w:pPr>
+        <w:pStyle w:val="a7"/>
+        <w:rPr>
+          <w:lang w:val="en-US"/>
+        </w:rPr>
+      </w:pPr>
+      <w:r>
+        <w:rPr>
+          <w:lang w:val="en-US"/>
+        </w:rPr>
+        <w:t>ImplMessenger&lt;BaseClass&gt; intBase = new ImplMessenger();</w:t>
+      </w:r>
+    </w:p>
+    <w:p>
+      <w:pPr>
+        <w:pStyle w:val="a7"/>
+        <w:rPr>
+          <w:lang w:val="en-US"/>
+        </w:rPr>
+      </w:pPr>
+      <w:r>
+        <w:rPr>
+          <w:lang w:val="en-US"/>
+        </w:rPr>
+        <w:t>ImplMessenger&lt;BaseClass&gt; intChild = intBase; //Without &lt;</w:t>
+      </w:r>
+      <w:r>
+        <w:t xml:space="preserve"> </w:t>
+      </w:r>
+      <w:r>
+        <w:rPr>
+          <w:lang w:val="en-US"/>
+        </w:rPr>
+        <w:t>in</w:t>
+      </w:r>
+      <w:r>
+        <w:t xml:space="preserve"> T</w:t>
+      </w:r>
+      <w:r>
+        <w:rPr>
+          <w:lang w:val="en-US"/>
+        </w:rPr>
+        <w:t xml:space="preserve"> &gt; error</w:t>
+      </w:r>
+    </w:p>
+    <w:p>
+      <w:pPr>
+        <w:pStyle w:val="a7"/>
+        <w:rPr>
+          <w:lang w:val="en-US"/>
+        </w:rPr>
+      </w:pPr>
+    </w:p>
+    <w:p>
       <w:r>
         <w:rPr>
           <w:b/>
@@ -12350,9 +12910,77 @@
       </w:r>
     </w:p>
     <w:p>
-      <w:r>
-        <w:t xml:space="preserve"> </w:t>
-      </w:r>
+      <w:pPr>
+        <w:rPr>
+          <w:lang w:val="ru-RU"/>
+        </w:rPr>
+      </w:pPr>
+      <w:r>
+        <w:t xml:space="preserve"> </w:t>
+      </w:r>
+      <w:r>
+        <w:t xml:space="preserve">Вся суть варіантності полягає у використанні у похідних типах переваг </w:t>
+      </w:r>
+      <w:r>
+        <w:t>наслідування</w:t>
+      </w:r>
+      <w:r>
+        <w:t xml:space="preserve">. Відомо, що якщо два типи пов'язані </w:t>
+      </w:r>
+      <w:r>
+        <w:t>відношенням</w:t>
+      </w:r>
+      <w:r>
+        <w:t xml:space="preserve"> "предок-нащадок", то об'єкт нащадка може зберігатися в змінній типу предка. Насправді це означає, що ми можемо використовувати для будь-яких операцій об'єкти нащадка </w:t>
+      </w:r>
+      <w:r>
+        <w:t>за змінною типу предка</w:t>
+      </w:r>
+      <w:r>
+        <w:t>. Тим самим можна писати більш гнучкий і короткий код для виконання дій, що підтримуються різними нащадками із загальним предком.</w:t>
+      </w:r>
+    </w:p>
+    <w:p>
+      <w:pPr>
+        <w:rPr>
+          <w:lang w:val="ru-RU"/>
+        </w:rPr>
+      </w:pPr>
+    </w:p>
+    <w:p>
+      <w:pPr>
+        <w:rPr>
+          <w:lang w:val="ru-RU"/>
+        </w:rPr>
+      </w:pPr>
+    </w:p>
+    <w:p>
+      <w:pPr>
+        <w:rPr>
+          <w:lang w:val="ru-RU"/>
+        </w:rPr>
+      </w:pPr>
+    </w:p>
+    <w:p>
+      <w:pPr>
+        <w:rPr>
+          <w:lang w:val="ru-RU"/>
+        </w:rPr>
+      </w:pPr>
+    </w:p>
+    <w:p>
+      <w:pPr>
+        <w:rPr>
+          <w:lang w:val="ru-RU"/>
+        </w:rPr>
+      </w:pPr>
+    </w:p>
+    <w:p>
+      <w:pPr>
+        <w:rPr>
+          <w:lang w:val="ru-RU"/>
+        </w:rPr>
+      </w:pPr>
     </w:p>
     <w:p>
       <w:pPr>
@@ -12523,6 +13151,8 @@
       <w:bookmarkEnd w:id="11"/>
     </w:p>
     <w:p>
+      <w:bookmarkStart w:id="12" w:name="Last"/>
+      <w:bookmarkEnd w:id="12"/>
       <w:r>
         <w:t>Термін "</w:t>
       </w:r>
@@ -12681,7 +13311,13 @@
         <w:t>SRP</w:t>
       </w:r>
       <w:r>
-        <w:t>. Не рідко даний принцип порушується при змішуванні в одному класі функціональності різних рівнів за стосунку. Для прикладу: клас виконує розрахунки та виводить їх результати користувачу, тобто, поєднує в собі бізнес-логіку та р</w:t>
+        <w:t>. Не рідко даний принцип порушується при змішуванні в одному класі фу</w:t>
+      </w:r>
+      <w:r>
+        <w:t>нкціональності різних рівнів за</w:t>
+      </w:r>
+      <w:r>
+        <w:t>стосунку. Для прикладу: клас виконує розрахунки та виводить їх результати користувачу, тобто, поєднує в собі бізнес-логіку та р</w:t>
       </w:r>
       <w:r>
         <w:t xml:space="preserve">оботу з інтерфейсом користувача. Або клас керує збереженням/отриманням даних та виконуванням над ними розрахунків, що також не бажано. Клас необхідно використовувати тільки для одного завдання – або бізнес-логіки, або розрахунків, або робота з даними. Іншим поширеним випадком є наявність в класі або його методах повністю не пов'язаного між собою функціоналу. </w:t>
@@ -13162,7 +13798,16 @@
         <w:rPr>
           <w:lang w:val="ru-RU"/>
         </w:rPr>
-        <w:t xml:space="preserve">     Якщо кожного об'єкта </w:t>
+        <w:t xml:space="preserve">     Якщо </w:t>
+      </w:r>
+      <w:r>
+        <w:t xml:space="preserve">для </w:t>
+      </w:r>
+      <w:r>
+        <w:rPr>
+          <w:lang w:val="ru-RU"/>
+        </w:rPr>
+        <w:t xml:space="preserve">кожного об'єкта </w:t>
       </w:r>
       <w:r>
         <w:rPr>
@@ -13222,7 +13867,19 @@
         <w:rPr>
           <w:lang w:val="ru-RU"/>
         </w:rPr>
-        <w:t xml:space="preserve">, визначеної термінах </w:t>
+        <w:t xml:space="preserve">, визначеної </w:t>
+      </w:r>
+      <w:r>
+        <w:rPr>
+          <w:lang w:val="ru-RU"/>
+        </w:rPr>
+        <w:t xml:space="preserve">в </w:t>
+      </w:r>
+      <w:r>
+        <w:rPr>
+          <w:lang w:val="ru-RU"/>
+        </w:rPr>
+        <w:t xml:space="preserve">термінах </w:t>
       </w:r>
       <w:r>
         <w:rPr>
@@ -13365,7 +14022,21 @@
           <w:b/>
           <w:lang w:val="ru-RU"/>
         </w:rPr>
-        <w:t>Повинна бути можливість замість базового типу підставити будь-який підтип</w:t>
+        <w:t xml:space="preserve">Повинна бути можливість замість базового типу підставити будь-який </w:t>
+      </w:r>
+      <w:r>
+        <w:rPr>
+          <w:b/>
+          <w:lang w:val="ru-RU"/>
+        </w:rPr>
+        <w:t xml:space="preserve">похідний </w:t>
+      </w:r>
+      <w:r>
+        <w:rPr>
+          <w:b/>
+          <w:lang w:val="ru-RU"/>
+        </w:rPr>
+        <w:t>підтип</w:t>
       </w:r>
       <w:r>
         <w:rPr>
@@ -13896,7 +14567,25 @@
         <w:rPr>
           <w:lang w:val="ru-RU"/>
         </w:rPr>
-        <w:t>Методи без реалізації(перегукується з принципом Лісків</w:t>
+        <w:t>Методи без реалізації(перегукує</w:t>
+      </w:r>
+      <w:r>
+        <w:rPr>
+          <w:lang w:val="ru-RU"/>
+        </w:rPr>
+        <w:t>ться з принципом Ли</w:t>
+      </w:r>
+      <w:r>
+        <w:rPr>
+          <w:lang w:val="ru-RU"/>
+        </w:rPr>
+        <w:t>сків</w:t>
+      </w:r>
+      <w:r>
+        <w:rPr>
+          <w:lang w:val="ru-RU"/>
+        </w:rPr>
+        <w:t>)</w:t>
       </w:r>
       <w:r>
         <w:rPr>
@@ -14557,7 +15246,7 @@
           <w:lang w:val="ru-RU"/>
         </w:rPr>
       </w:pPr>
-      <w:bookmarkStart w:id="12" w:name="_Toc145518493"/>
+      <w:bookmarkStart w:id="13" w:name="_Toc145518493"/>
       <w:r>
         <w:t>Заняття</w:t>
       </w:r>
@@ -14576,7 +15265,7 @@
       <w:r>
         <w:t>Складальник сміття</w:t>
       </w:r>
-      <w:bookmarkEnd w:id="12"/>
+      <w:bookmarkEnd w:id="13"/>
     </w:p>
     <w:p>
       <w:pPr>
@@ -15166,7 +15855,19 @@
         <w:rPr>
           <w:lang w:val="ru-RU"/>
         </w:rPr>
-        <w:t xml:space="preserve"> Оскільки об'єкти з покоління 0 є молодшими і часто перебувають у адресному просторі пам'яті поруч друг з одним,</w:t>
+        <w:t xml:space="preserve"> Оскільки об'єкти з покоління 0 є молодшими і часто перебувають у адресному просторі пам'яті поруч </w:t>
+      </w:r>
+      <w:r>
+        <w:rPr>
+          <w:lang w:val="ru-RU"/>
+        </w:rPr>
+        <w:t>один</w:t>
+      </w:r>
+      <w:r>
+        <w:rPr>
+          <w:lang w:val="ru-RU"/>
+        </w:rPr>
+        <w:t xml:space="preserve"> з одним,</w:t>
       </w:r>
       <w:r>
         <w:rPr>
@@ -15393,7 +16094,19 @@
         <w:rPr>
           <w:lang w:val="ru-RU"/>
         </w:rPr>
-        <w:t xml:space="preserve"> про виділення великого обсягу некерованої пам'яті, яку слід врахувати під час планування складання сміття. У зв'язку з цим методом використовується метод </w:t>
+        <w:t xml:space="preserve"> про виділення великого обсягу некерованої пам'яті, яку слід врахувати під час планування складання сміття. У </w:t>
+      </w:r>
+      <w:r>
+        <w:rPr>
+          <w:lang w:val="ru-RU"/>
+        </w:rPr>
+        <w:t>зв'язці</w:t>
+      </w:r>
+      <w:r>
+        <w:rPr>
+          <w:lang w:val="ru-RU"/>
+        </w:rPr>
+        <w:t xml:space="preserve"> з цим методом використовується метод </w:t>
       </w:r>
       <w:r>
         <w:rPr>
@@ -18449,7 +19162,21 @@
         <w:rPr>
           <w:lang w:val="ru-RU"/>
         </w:rPr>
-        <w:t>щоб уникнути очищення керованих ресурсів, оскільки ми можемо бути впевненими у тому стані,</w:t>
+        <w:t>щоб уникнути очищення керованих ресурсів, оскільки ми</w:t>
+      </w:r>
+      <w:r>
+        <w:rPr>
+          <w:lang w:val="ru-RU"/>
+        </w:rPr>
+        <w:t xml:space="preserve"> не</w:t>
+      </w:r>
+      <w:bookmarkStart w:id="14" w:name="_GoBack"/>
+      <w:bookmarkEnd w:id="14"/>
+      <w:r>
+        <w:rPr>
+          <w:lang w:val="ru-RU"/>
+        </w:rPr>
+        <w:t xml:space="preserve"> можемо бути впевненими у тому стані,</w:t>
       </w:r>
       <w:r>
         <w:rPr>
@@ -19532,7 +20259,7 @@
           <w:lang w:val="ru-RU"/>
         </w:rPr>
       </w:pPr>
-      <w:bookmarkStart w:id="13" w:name="_Toc145518494"/>
+      <w:bookmarkStart w:id="15" w:name="_Toc145518494"/>
       <w:r>
         <w:t>Заняття</w:t>
       </w:r>
@@ -19551,7 +20278,7 @@
       <w:r>
         <w:t>Делегати, події</w:t>
       </w:r>
-      <w:bookmarkEnd w:id="13"/>
+      <w:bookmarkEnd w:id="15"/>
     </w:p>
     <w:p>
       <w:r>
@@ -23551,7 +24278,7 @@
       <w:pPr>
         <w:pStyle w:val="1"/>
       </w:pPr>
-      <w:bookmarkStart w:id="14" w:name="_Toc145518495"/>
+      <w:bookmarkStart w:id="16" w:name="_Toc145518495"/>
       <w:r>
         <w:t>Заняття</w:t>
       </w:r>
@@ -23570,13 +24297,13 @@
       <w:r>
         <w:t>Взаємодія з файловою системою. JSON and XML. LINQ</w:t>
       </w:r>
-      <w:bookmarkEnd w:id="14"/>
+      <w:bookmarkEnd w:id="16"/>
     </w:p>
     <w:p>
       <w:pPr>
         <w:pStyle w:val="2"/>
       </w:pPr>
-      <w:bookmarkStart w:id="15" w:name="_Toc145518496"/>
+      <w:bookmarkStart w:id="17" w:name="_Toc145518496"/>
       <w:r>
         <w:t xml:space="preserve">9.1 </w:t>
       </w:r>
@@ -23586,7 +24313,7 @@
         </w:rPr>
         <w:t>JSON</w:t>
       </w:r>
-      <w:bookmarkEnd w:id="15"/>
+      <w:bookmarkEnd w:id="17"/>
     </w:p>
     <w:p>
       <w:r>
@@ -26102,7 +26829,7 @@
           <w:lang w:val="en-US"/>
         </w:rPr>
       </w:pPr>
-      <w:bookmarkStart w:id="16" w:name="_Toc145518497"/>
+      <w:bookmarkStart w:id="18" w:name="_Toc145518497"/>
       <w:r>
         <w:rPr>
           <w:lang w:val="en-US"/>
@@ -26124,7 +26851,7 @@
         </w:rPr>
         <w:t>XML</w:t>
       </w:r>
-      <w:bookmarkEnd w:id="16"/>
+      <w:bookmarkEnd w:id="18"/>
     </w:p>
     <w:p>
       <w:pPr>
@@ -36841,7 +37568,7 @@
           <w:lang w:val="en-US"/>
         </w:rPr>
       </w:pPr>
-      <w:bookmarkStart w:id="17" w:name="_Toc145518498"/>
+      <w:bookmarkStart w:id="19" w:name="_Toc145518498"/>
       <w:r>
         <w:rPr>
           <w:lang w:val="en-US"/>
@@ -36866,7 +37593,7 @@
         </w:rPr>
         <w:t>LINQ</w:t>
       </w:r>
-      <w:bookmarkEnd w:id="17"/>
+      <w:bookmarkEnd w:id="19"/>
     </w:p>
     <w:p>
       <w:r>
@@ -42690,7 +43417,7 @@
     <w:p>
       <w:pPr>
         <w:rPr>
-          <w:lang w:val="en-US"/>
+          <w:lang w:val="ru-RU"/>
         </w:rPr>
       </w:pPr>
       <w:r>
@@ -42715,12 +43442,12 @@
         <w:ind w:firstLine="0"/>
         <w:jc w:val="left"/>
         <w:rPr>
-          <w:lang w:val="en-US"/>
-        </w:rPr>
-      </w:pPr>
-      <w:r>
-        <w:rPr>
-          <w:lang w:val="en-US"/>
+          <w:lang w:val="ru-RU"/>
+        </w:rPr>
+      </w:pPr>
+      <w:r>
+        <w:rPr>
+          <w:lang w:val="ru-RU"/>
         </w:rPr>
         <w:br w:type="page"/>
       </w:r>
@@ -42729,7 +43456,7 @@
       <w:pPr>
         <w:pStyle w:val="1"/>
       </w:pPr>
-      <w:bookmarkStart w:id="18" w:name="_Toc145518499"/>
+      <w:bookmarkStart w:id="20" w:name="_Toc145518499"/>
       <w:r>
         <w:t>Заняття</w:t>
       </w:r>
@@ -42738,7 +43465,7 @@
       </w:r>
       <w:r>
         <w:rPr>
-          <w:lang w:val="en-US"/>
+          <w:lang w:val="ru-RU"/>
         </w:rPr>
         <w:t>15</w:t>
       </w:r>
@@ -42748,17 +43475,17 @@
       <w:r>
         <w:t>Введення в MS SQL Server та T-SQL. DDL. DML</w:t>
       </w:r>
-      <w:bookmarkEnd w:id="18"/>
+      <w:bookmarkEnd w:id="20"/>
     </w:p>
     <w:p>
       <w:pPr>
         <w:pStyle w:val="2"/>
       </w:pPr>
-      <w:bookmarkStart w:id="19" w:name="_Toc145518500"/>
+      <w:bookmarkStart w:id="21" w:name="_Toc145518500"/>
       <w:r>
         <w:t>15.1 Загальні дані</w:t>
       </w:r>
-      <w:bookmarkEnd w:id="19"/>
+      <w:bookmarkEnd w:id="21"/>
     </w:p>
     <w:p>
       <w:pPr>
@@ -43567,7 +44294,73 @@
         <w:rPr>
           <w:lang w:val="en-US"/>
         </w:rPr>
-        <w:t xml:space="preserve">T-SQL (Transact-SQL) застосовується у SQL Server. </w:t>
+        <w:t>T</w:t>
+      </w:r>
+      <w:r>
+        <w:rPr>
+          <w:lang w:val="ru-RU"/>
+        </w:rPr>
+        <w:t>-</w:t>
+      </w:r>
+      <w:r>
+        <w:rPr>
+          <w:lang w:val="en-US"/>
+        </w:rPr>
+        <w:t>SQL</w:t>
+      </w:r>
+      <w:r>
+        <w:rPr>
+          <w:lang w:val="ru-RU"/>
+        </w:rPr>
+        <w:t xml:space="preserve"> (</w:t>
+      </w:r>
+      <w:r>
+        <w:rPr>
+          <w:lang w:val="en-US"/>
+        </w:rPr>
+        <w:t>Transact</w:t>
+      </w:r>
+      <w:r>
+        <w:rPr>
+          <w:lang w:val="ru-RU"/>
+        </w:rPr>
+        <w:t>-</w:t>
+      </w:r>
+      <w:r>
+        <w:rPr>
+          <w:lang w:val="en-US"/>
+        </w:rPr>
+        <w:t>SQL</w:t>
+      </w:r>
+      <w:r>
+        <w:rPr>
+          <w:lang w:val="ru-RU"/>
+        </w:rPr>
+        <w:t xml:space="preserve">) застосовується у </w:t>
+      </w:r>
+      <w:r>
+        <w:rPr>
+          <w:lang w:val="en-US"/>
+        </w:rPr>
+        <w:t>SQL</w:t>
+      </w:r>
+      <w:r>
+        <w:rPr>
+          <w:lang w:val="ru-RU"/>
+        </w:rPr>
+        <w:t xml:space="preserve"> </w:t>
+      </w:r>
+      <w:r>
+        <w:rPr>
+          <w:lang w:val="en-US"/>
+        </w:rPr>
+        <w:t>Server</w:t>
+      </w:r>
+      <w:r>
+        <w:rPr>
+          <w:lang w:val="ru-RU"/>
+        </w:rPr>
+        <w:t xml:space="preserve">. </w:t>
       </w:r>
       <w:r>
         <w:rPr>
@@ -45522,7 +46315,6 @@
       <w:pPr>
         <w:rPr>
           <w:b/>
-          <w:lang w:val="ru-RU"/>
         </w:rPr>
       </w:pPr>
       <w:r>
@@ -45535,9 +46327,6 @@
         <w:t xml:space="preserve">. </w:t>
       </w:r>
       <w:r>
-        <w:rPr>
-          <w:lang w:val="ru-RU"/>
-        </w:rPr>
         <w:t xml:space="preserve">Ці бази даних не слід змінювати, крім бд </w:t>
       </w:r>
       <w:r>
@@ -45547,21 +46336,12 @@
         <w:t>model</w:t>
       </w:r>
       <w:r>
-        <w:rPr>
-          <w:lang w:val="ru-RU"/>
-        </w:rPr>
         <w:t>.</w:t>
       </w:r>
       <w:r>
-        <w:rPr>
-          <w:lang w:val="ru-RU"/>
-        </w:rPr>
-        <w:t xml:space="preserve"> </w:t>
-      </w:r>
-      <w:r>
-        <w:rPr>
-          <w:lang w:val="ru-RU"/>
-        </w:rPr>
+        <w:t xml:space="preserve"> </w:t>
+      </w:r>
+      <w:r>
         <w:t xml:space="preserve">Якщо на етапі встановлення сервера було обрано та встановлено компонент </w:t>
       </w:r>
       <w:r>
@@ -45571,9 +46351,6 @@
         <w:t>PolyBase</w:t>
       </w:r>
       <w:r>
-        <w:rPr>
-          <w:lang w:val="ru-RU"/>
-        </w:rPr>
         <w:t xml:space="preserve">, то також на сервері за умовчанням будуть розташовані ще три бази даних, які використовуються цим компонентом: </w:t>
       </w:r>
       <w:r>
@@ -45586,7 +46363,6 @@
       <w:r>
         <w:rPr>
           <w:b/>
-          <w:lang w:val="ru-RU"/>
         </w:rPr>
         <w:t xml:space="preserve">, </w:t>
       </w:r>
@@ -45600,7 +46376,6 @@
       <w:r>
         <w:rPr>
           <w:b/>
-          <w:lang w:val="ru-RU"/>
         </w:rPr>
         <w:t xml:space="preserve">, </w:t>
       </w:r>
@@ -45614,7 +46389,6 @@
       <w:r>
         <w:rPr>
           <w:b/>
-          <w:lang w:val="ru-RU"/>
         </w:rPr>
         <w:t>.</w:t>
       </w:r>
@@ -45626,7 +46400,7 @@
           <w:lang w:val="en-US"/>
         </w:rPr>
       </w:pPr>
-      <w:bookmarkStart w:id="20" w:name="_Toc145518501"/>
+      <w:bookmarkStart w:id="22" w:name="_Toc145518501"/>
       <w:r>
         <w:rPr>
           <w:lang w:val="en-US"/>
@@ -45699,7 +46473,7 @@
         </w:rPr>
         <w:t>Studio</w:t>
       </w:r>
-      <w:bookmarkEnd w:id="20"/>
+      <w:bookmarkEnd w:id="22"/>
     </w:p>
     <w:p>
       <w:pPr>
@@ -47557,14 +48331,20 @@
           <w:numId w:val="37"/>
         </w:numPr>
         <w:rPr>
-          <w:lang w:val="en-US"/>
-        </w:rPr>
-      </w:pPr>
-      <w:r>
-        <w:rPr>
-          <w:lang w:val="en-US"/>
-        </w:rPr>
-        <w:t xml:space="preserve">Design </w:t>
+          <w:lang w:val="ru-RU"/>
+        </w:rPr>
+      </w:pPr>
+      <w:r>
+        <w:rPr>
+          <w:lang w:val="en-US"/>
+        </w:rPr>
+        <w:t>Design</w:t>
+      </w:r>
+      <w:r>
+        <w:rPr>
+          <w:lang w:val="ru-RU"/>
+        </w:rPr>
+        <w:t xml:space="preserve"> </w:t>
       </w:r>
       <w:r>
         <w:rPr>
@@ -47574,7 +48354,7 @@
       </w:r>
       <w:r>
         <w:rPr>
-          <w:lang w:val="en-US"/>
+          <w:lang w:val="ru-RU"/>
         </w:rPr>
         <w:t xml:space="preserve"> </w:t>
       </w:r>
@@ -47586,7 +48366,7 @@
       </w:r>
       <w:r>
         <w:rPr>
-          <w:lang w:val="en-US"/>
+          <w:lang w:val="ru-RU"/>
         </w:rPr>
         <w:t xml:space="preserve"> </w:t>
       </w:r>
@@ -47598,7 +48378,7 @@
       </w:r>
       <w:r>
         <w:rPr>
-          <w:lang w:val="en-US"/>
+          <w:lang w:val="ru-RU"/>
         </w:rPr>
         <w:t xml:space="preserve"> </w:t>
       </w:r>
@@ -47610,7 +48390,7 @@
       </w:r>
       <w:r>
         <w:rPr>
-          <w:lang w:val="en-US"/>
+          <w:lang w:val="ru-RU"/>
         </w:rPr>
         <w:t xml:space="preserve">, </w:t>
       </w:r>
@@ -47622,7 +48402,7 @@
       </w:r>
       <w:r>
         <w:rPr>
-          <w:lang w:val="en-US"/>
+          <w:lang w:val="ru-RU"/>
         </w:rPr>
         <w:t xml:space="preserve"> </w:t>
       </w:r>
@@ -47634,7 +48414,7 @@
       </w:r>
       <w:r>
         <w:rPr>
-          <w:lang w:val="en-US"/>
+          <w:lang w:val="ru-RU"/>
         </w:rPr>
         <w:t xml:space="preserve"> </w:t>
       </w:r>
@@ -47646,7 +48426,7 @@
       </w:r>
       <w:r>
         <w:rPr>
-          <w:lang w:val="en-US"/>
+          <w:lang w:val="ru-RU"/>
         </w:rPr>
         <w:t xml:space="preserve"> </w:t>
       </w:r>
@@ -47658,7 +48438,7 @@
       </w:r>
       <w:r>
         <w:rPr>
-          <w:lang w:val="en-US"/>
+          <w:lang w:val="ru-RU"/>
         </w:rPr>
         <w:t xml:space="preserve"> </w:t>
       </w:r>
@@ -47670,7 +48450,7 @@
       </w:r>
       <w:r>
         <w:rPr>
-          <w:lang w:val="en-US"/>
+          <w:lang w:val="ru-RU"/>
         </w:rPr>
         <w:t xml:space="preserve"> </w:t>
       </w:r>
@@ -47682,7 +48462,7 @@
       </w:r>
       <w:r>
         <w:rPr>
-          <w:lang w:val="en-US"/>
+          <w:lang w:val="ru-RU"/>
         </w:rPr>
         <w:t xml:space="preserve"> </w:t>
       </w:r>
@@ -47694,7 +48474,7 @@
       </w:r>
       <w:r>
         <w:rPr>
-          <w:lang w:val="en-US"/>
+          <w:lang w:val="ru-RU"/>
         </w:rPr>
         <w:t xml:space="preserve"> </w:t>
       </w:r>
@@ -47706,7 +48486,7 @@
       </w:r>
       <w:r>
         <w:rPr>
-          <w:lang w:val="en-US"/>
+          <w:lang w:val="ru-RU"/>
         </w:rPr>
         <w:t xml:space="preserve"> </w:t>
       </w:r>
@@ -47718,7 +48498,7 @@
       </w:r>
       <w:r>
         <w:rPr>
-          <w:lang w:val="en-US"/>
+          <w:lang w:val="ru-RU"/>
         </w:rPr>
         <w:t xml:space="preserve"> </w:t>
       </w:r>
@@ -47730,7 +48510,7 @@
       </w:r>
       <w:r>
         <w:rPr>
-          <w:lang w:val="en-US"/>
+          <w:lang w:val="ru-RU"/>
         </w:rPr>
         <w:t>.</w:t>
       </w:r>
@@ -47856,14 +48636,14 @@
           <w:lang w:val="ru-RU"/>
         </w:rPr>
       </w:pPr>
-      <w:bookmarkStart w:id="21" w:name="_Toc145518502"/>
+      <w:bookmarkStart w:id="23" w:name="_Toc145518502"/>
       <w:r>
         <w:rPr>
           <w:lang w:val="ru-RU"/>
         </w:rPr>
         <w:t>15.3 Типи даних</w:t>
       </w:r>
-      <w:bookmarkEnd w:id="21"/>
+      <w:bookmarkEnd w:id="23"/>
     </w:p>
     <w:p>
       <w:pPr>
@@ -50080,11 +50860,11 @@
       <w:pPr>
         <w:pStyle w:val="2"/>
       </w:pPr>
-      <w:bookmarkStart w:id="22" w:name="_Toc145518503"/>
+      <w:bookmarkStart w:id="24" w:name="_Toc145518503"/>
       <w:r>
         <w:t>15.4 Робота зі скриптами</w:t>
       </w:r>
-      <w:bookmarkEnd w:id="22"/>
+      <w:bookmarkEnd w:id="24"/>
     </w:p>
     <w:p>
       <w:r>
@@ -50168,13 +50948,7 @@
         <w:t xml:space="preserve"> database InternetShop</w:t>
       </w:r>
       <w:r>
-        <w:t xml:space="preserve"> - в</w:t>
-      </w:r>
-      <w:r>
-        <w:t>идалення бази даних</w:t>
-      </w:r>
-      <w:r>
-        <w:t xml:space="preserve"> </w:t>
+        <w:t xml:space="preserve"> - видалення бази даних </w:t>
       </w:r>
     </w:p>
     <w:p>
@@ -50316,10 +51090,7 @@
         <w:t xml:space="preserve"> </w:t>
       </w:r>
       <w:r>
-        <w:t>UNIQUE</w:t>
-      </w:r>
-      <w:r>
-        <w:t xml:space="preserve"> – атрибут, який слідкує щоб в стовпці не було повторень</w:t>
+        <w:t>UNIQUE – атрибут, який слідкує щоб в стовпці не було повторень</w:t>
       </w:r>
       <w:r>
         <w:t>.</w:t>
@@ -50336,10 +51107,7 @@
         <w:t xml:space="preserve"> </w:t>
       </w:r>
       <w:r>
-        <w:t>NOT NULL</w:t>
-      </w:r>
-      <w:r>
-        <w:t xml:space="preserve"> – атрибути, які дозволяють/забороняють записувати </w:t>
+        <w:t xml:space="preserve">NOT NULL – атрибути, які дозволяють/забороняють записувати </w:t>
       </w:r>
       <w:r>
         <w:rPr>
@@ -51307,10 +52075,7 @@
         <w:t>)</w:t>
       </w:r>
     </w:p>
-    <w:p>
-      <w:bookmarkStart w:id="23" w:name="_GoBack"/>
-      <w:bookmarkEnd w:id="23"/>
-    </w:p>
+    <w:p/>
     <w:p>
       <w:r>
         <w:t>------------</w:t>
@@ -52923,13 +53688,13 @@
       <w:pPr>
         <w:pStyle w:val="1"/>
       </w:pPr>
-      <w:bookmarkStart w:id="24" w:name="_Toc142682019"/>
-      <w:bookmarkStart w:id="25" w:name="_Toc145518504"/>
+      <w:bookmarkStart w:id="25" w:name="_Toc142682019"/>
+      <w:bookmarkStart w:id="26" w:name="_Toc145518504"/>
       <w:r>
         <w:t>Типові інтерфейси</w:t>
       </w:r>
-      <w:bookmarkEnd w:id="24"/>
       <w:bookmarkEnd w:id="25"/>
+      <w:bookmarkEnd w:id="26"/>
     </w:p>
     <w:p>
       <w:pPr>
@@ -53910,13 +54675,13 @@
       <w:pPr>
         <w:pStyle w:val="1"/>
       </w:pPr>
-      <w:bookmarkStart w:id="26" w:name="_Toc142682020"/>
-      <w:bookmarkStart w:id="27" w:name="_Toc145518505"/>
+      <w:bookmarkStart w:id="27" w:name="_Toc142682020"/>
+      <w:bookmarkStart w:id="28" w:name="_Toc145518505"/>
       <w:r>
         <w:t>Корисні книги</w:t>
       </w:r>
-      <w:bookmarkEnd w:id="26"/>
       <w:bookmarkEnd w:id="27"/>
+      <w:bookmarkEnd w:id="28"/>
     </w:p>
     <w:p>
       <w:pPr>
@@ -54426,6 +55191,119 @@
     </w:lvl>
   </w:abstractNum>
   <w:abstractNum w:abstractNumId="4">
+    <w:nsid w:val="06A51FE9"/>
+    <w:multiLevelType w:val="hybridMultilevel"/>
+    <w:tmpl w:val="D8886D08"/>
+    <w:lvl w:ilvl="0" w:tplc="04220001">
+      <w:start w:val="1"/>
+      <w:numFmt w:val="bullet"/>
+      <w:lvlText w:val=""/>
+      <w:lvlJc w:val="left"/>
+      <w:pPr>
+        <w:ind w:left="360" w:hanging="360"/>
+      </w:pPr>
+      <w:rPr>
+        <w:rFonts w:ascii="Symbol" w:hAnsi="Symbol" w:hint="default"/>
+      </w:rPr>
+    </w:lvl>
+    <w:lvl w:ilvl="1" w:tplc="04220003" w:tentative="1">
+      <w:start w:val="1"/>
+      <w:numFmt w:val="bullet"/>
+      <w:lvlText w:val="o"/>
+      <w:lvlJc w:val="left"/>
+      <w:pPr>
+        <w:ind w:left="1080" w:hanging="360"/>
+      </w:pPr>
+      <w:rPr>
+        <w:rFonts w:ascii="Courier New" w:hAnsi="Courier New" w:cs="Courier New" w:hint="default"/>
+      </w:rPr>
+    </w:lvl>
+    <w:lvl w:ilvl="2" w:tplc="04220005" w:tentative="1">
+      <w:start w:val="1"/>
+      <w:numFmt w:val="bullet"/>
+      <w:lvlText w:val=""/>
+      <w:lvlJc w:val="left"/>
+      <w:pPr>
+        <w:ind w:left="1800" w:hanging="360"/>
+      </w:pPr>
+      <w:rPr>
+        <w:rFonts w:ascii="Wingdings" w:hAnsi="Wingdings" w:hint="default"/>
+      </w:rPr>
+    </w:lvl>
+    <w:lvl w:ilvl="3" w:tplc="04220001" w:tentative="1">
+      <w:start w:val="1"/>
+      <w:numFmt w:val="bullet"/>
+      <w:lvlText w:val=""/>
+      <w:lvlJc w:val="left"/>
+      <w:pPr>
+        <w:ind w:left="2520" w:hanging="360"/>
+      </w:pPr>
+      <w:rPr>
+        <w:rFonts w:ascii="Symbol" w:hAnsi="Symbol" w:hint="default"/>
+      </w:rPr>
+    </w:lvl>
+    <w:lvl w:ilvl="4" w:tplc="04220003" w:tentative="1">
+      <w:start w:val="1"/>
+      <w:numFmt w:val="bullet"/>
+      <w:lvlText w:val="o"/>
+      <w:lvlJc w:val="left"/>
+      <w:pPr>
+        <w:ind w:left="3240" w:hanging="360"/>
+      </w:pPr>
+      <w:rPr>
+        <w:rFonts w:ascii="Courier New" w:hAnsi="Courier New" w:cs="Courier New" w:hint="default"/>
+      </w:rPr>
+    </w:lvl>
+    <w:lvl w:ilvl="5" w:tplc="04220005" w:tentative="1">
+      <w:start w:val="1"/>
+      <w:numFmt w:val="bullet"/>
+      <w:lvlText w:val=""/>
+      <w:lvlJc w:val="left"/>
+      <w:pPr>
+        <w:ind w:left="3960" w:hanging="360"/>
+      </w:pPr>
+      <w:rPr>
+        <w:rFonts w:ascii="Wingdings" w:hAnsi="Wingdings" w:hint="default"/>
+      </w:rPr>
+    </w:lvl>
+    <w:lvl w:ilvl="6" w:tplc="04220001" w:tentative="1">
+      <w:start w:val="1"/>
+      <w:numFmt w:val="bullet"/>
+      <w:lvlText w:val=""/>
+      <w:lvlJc w:val="left"/>
+      <w:pPr>
+        <w:ind w:left="4680" w:hanging="360"/>
+      </w:pPr>
+      <w:rPr>
+        <w:rFonts w:ascii="Symbol" w:hAnsi="Symbol" w:hint="default"/>
+      </w:rPr>
+    </w:lvl>
+    <w:lvl w:ilvl="7" w:tplc="04220003" w:tentative="1">
+      <w:start w:val="1"/>
+      <w:numFmt w:val="bullet"/>
+      <w:lvlText w:val="o"/>
+      <w:lvlJc w:val="left"/>
+      <w:pPr>
+        <w:ind w:left="5400" w:hanging="360"/>
+      </w:pPr>
+      <w:rPr>
+        <w:rFonts w:ascii="Courier New" w:hAnsi="Courier New" w:cs="Courier New" w:hint="default"/>
+      </w:rPr>
+    </w:lvl>
+    <w:lvl w:ilvl="8" w:tplc="04220005" w:tentative="1">
+      <w:start w:val="1"/>
+      <w:numFmt w:val="bullet"/>
+      <w:lvlText w:val=""/>
+      <w:lvlJc w:val="left"/>
+      <w:pPr>
+        <w:ind w:left="6120" w:hanging="360"/>
+      </w:pPr>
+      <w:rPr>
+        <w:rFonts w:ascii="Wingdings" w:hAnsi="Wingdings" w:hint="default"/>
+      </w:rPr>
+    </w:lvl>
+  </w:abstractNum>
+  <w:abstractNum w:abstractNumId="5">
     <w:nsid w:val="0A91204B"/>
     <w:multiLevelType w:val="hybridMultilevel"/>
     <w:tmpl w:val="4A36906A"/>
@@ -54537,7 +55415,7 @@
       </w:rPr>
     </w:lvl>
   </w:abstractNum>
-  <w:abstractNum w:abstractNumId="5">
+  <w:abstractNum w:abstractNumId="6">
     <w:nsid w:val="0AD41B2C"/>
     <w:multiLevelType w:val="hybridMultilevel"/>
     <w:tmpl w:val="512A2A52"/>
@@ -54649,7 +55527,7 @@
       </w:rPr>
     </w:lvl>
   </w:abstractNum>
-  <w:abstractNum w:abstractNumId="6">
+  <w:abstractNum w:abstractNumId="7">
     <w:nsid w:val="0BA039DB"/>
     <w:multiLevelType w:val="hybridMultilevel"/>
     <w:tmpl w:val="A7E6C3D6"/>
@@ -54761,7 +55639,7 @@
       </w:rPr>
     </w:lvl>
   </w:abstractNum>
-  <w:abstractNum w:abstractNumId="7">
+  <w:abstractNum w:abstractNumId="8">
     <w:nsid w:val="10BF2A0F"/>
     <w:multiLevelType w:val="hybridMultilevel"/>
     <w:tmpl w:val="860AAC6E"/>
@@ -54873,7 +55751,7 @@
       </w:rPr>
     </w:lvl>
   </w:abstractNum>
-  <w:abstractNum w:abstractNumId="8">
+  <w:abstractNum w:abstractNumId="9">
     <w:nsid w:val="129F1AFE"/>
     <w:multiLevelType w:val="hybridMultilevel"/>
     <w:tmpl w:val="5EF8C662"/>
@@ -54985,7 +55863,7 @@
       </w:rPr>
     </w:lvl>
   </w:abstractNum>
-  <w:abstractNum w:abstractNumId="9">
+  <w:abstractNum w:abstractNumId="10">
     <w:nsid w:val="15021A29"/>
     <w:multiLevelType w:val="hybridMultilevel"/>
     <w:tmpl w:val="7F766324"/>
@@ -55097,7 +55975,7 @@
       </w:rPr>
     </w:lvl>
   </w:abstractNum>
-  <w:abstractNum w:abstractNumId="10">
+  <w:abstractNum w:abstractNumId="11">
     <w:nsid w:val="16A5701C"/>
     <w:multiLevelType w:val="hybridMultilevel"/>
     <w:tmpl w:val="4E20BA66"/>
@@ -55209,7 +56087,7 @@
       </w:rPr>
     </w:lvl>
   </w:abstractNum>
-  <w:abstractNum w:abstractNumId="11">
+  <w:abstractNum w:abstractNumId="12">
     <w:nsid w:val="202A2896"/>
     <w:multiLevelType w:val="hybridMultilevel"/>
     <w:tmpl w:val="72127A4E"/>
@@ -55321,7 +56199,7 @@
       </w:rPr>
     </w:lvl>
   </w:abstractNum>
-  <w:abstractNum w:abstractNumId="12">
+  <w:abstractNum w:abstractNumId="13">
     <w:nsid w:val="23AA6C60"/>
     <w:multiLevelType w:val="hybridMultilevel"/>
     <w:tmpl w:val="CE10E1F4"/>
@@ -55433,7 +56311,7 @@
       </w:rPr>
     </w:lvl>
   </w:abstractNum>
-  <w:abstractNum w:abstractNumId="13">
+  <w:abstractNum w:abstractNumId="14">
     <w:nsid w:val="241D2149"/>
     <w:multiLevelType w:val="hybridMultilevel"/>
     <w:tmpl w:val="2CA042F6"/>
@@ -55545,7 +56423,7 @@
       </w:rPr>
     </w:lvl>
   </w:abstractNum>
-  <w:abstractNum w:abstractNumId="14">
+  <w:abstractNum w:abstractNumId="15">
     <w:nsid w:val="241E3A7D"/>
     <w:multiLevelType w:val="hybridMultilevel"/>
     <w:tmpl w:val="4392C9F8"/>
@@ -55657,7 +56535,7 @@
       </w:rPr>
     </w:lvl>
   </w:abstractNum>
-  <w:abstractNum w:abstractNumId="15">
+  <w:abstractNum w:abstractNumId="16">
     <w:nsid w:val="2DA547B4"/>
     <w:multiLevelType w:val="hybridMultilevel"/>
     <w:tmpl w:val="21562B34"/>
@@ -55769,7 +56647,7 @@
       </w:rPr>
     </w:lvl>
   </w:abstractNum>
-  <w:abstractNum w:abstractNumId="16">
+  <w:abstractNum w:abstractNumId="17">
     <w:nsid w:val="30420BCB"/>
     <w:multiLevelType w:val="hybridMultilevel"/>
     <w:tmpl w:val="24B0E8DA"/>
@@ -55881,7 +56759,7 @@
       </w:rPr>
     </w:lvl>
   </w:abstractNum>
-  <w:abstractNum w:abstractNumId="17">
+  <w:abstractNum w:abstractNumId="18">
     <w:nsid w:val="3543784C"/>
     <w:multiLevelType w:val="hybridMultilevel"/>
     <w:tmpl w:val="76C87610"/>
@@ -55993,7 +56871,7 @@
       </w:rPr>
     </w:lvl>
   </w:abstractNum>
-  <w:abstractNum w:abstractNumId="18">
+  <w:abstractNum w:abstractNumId="19">
     <w:nsid w:val="3BDC3337"/>
     <w:multiLevelType w:val="hybridMultilevel"/>
     <w:tmpl w:val="1BA4CFCA"/>
@@ -56105,7 +56983,7 @@
       </w:rPr>
     </w:lvl>
   </w:abstractNum>
-  <w:abstractNum w:abstractNumId="19">
+  <w:abstractNum w:abstractNumId="20">
     <w:nsid w:val="422E15FD"/>
     <w:multiLevelType w:val="hybridMultilevel"/>
     <w:tmpl w:val="93280C44"/>
@@ -56217,7 +57095,7 @@
       </w:rPr>
     </w:lvl>
   </w:abstractNum>
-  <w:abstractNum w:abstractNumId="20">
+  <w:abstractNum w:abstractNumId="21">
     <w:nsid w:val="4367135D"/>
     <w:multiLevelType w:val="hybridMultilevel"/>
     <w:tmpl w:val="225A54E0"/>
@@ -56329,7 +57207,7 @@
       </w:rPr>
     </w:lvl>
   </w:abstractNum>
-  <w:abstractNum w:abstractNumId="21">
+  <w:abstractNum w:abstractNumId="22">
     <w:nsid w:val="44E55157"/>
     <w:multiLevelType w:val="hybridMultilevel"/>
     <w:tmpl w:val="D3C237DA"/>
@@ -56440,7 +57318,7 @@
       </w:rPr>
     </w:lvl>
   </w:abstractNum>
-  <w:abstractNum w:abstractNumId="22">
+  <w:abstractNum w:abstractNumId="23">
     <w:nsid w:val="45E3467D"/>
     <w:multiLevelType w:val="hybridMultilevel"/>
     <w:tmpl w:val="E8D827DA"/>
@@ -56552,7 +57430,7 @@
       </w:rPr>
     </w:lvl>
   </w:abstractNum>
-  <w:abstractNum w:abstractNumId="23">
+  <w:abstractNum w:abstractNumId="24">
     <w:nsid w:val="45E8191E"/>
     <w:multiLevelType w:val="hybridMultilevel"/>
     <w:tmpl w:val="7F9042D4"/>
@@ -56664,7 +57542,7 @@
       </w:rPr>
     </w:lvl>
   </w:abstractNum>
-  <w:abstractNum w:abstractNumId="24">
+  <w:abstractNum w:abstractNumId="25">
     <w:nsid w:val="4BEB37D0"/>
     <w:multiLevelType w:val="hybridMultilevel"/>
     <w:tmpl w:val="EE98D27C"/>
@@ -56776,7 +57654,7 @@
       </w:rPr>
     </w:lvl>
   </w:abstractNum>
-  <w:abstractNum w:abstractNumId="25">
+  <w:abstractNum w:abstractNumId="26">
     <w:nsid w:val="4DAD1C0C"/>
     <w:multiLevelType w:val="hybridMultilevel"/>
     <w:tmpl w:val="77C67CDE"/>
@@ -56888,10 +57766,10 @@
       </w:rPr>
     </w:lvl>
   </w:abstractNum>
-  <w:abstractNum w:abstractNumId="26">
-    <w:nsid w:val="53593A4A"/>
+  <w:abstractNum w:abstractNumId="27">
+    <w:nsid w:val="53095231"/>
     <w:multiLevelType w:val="hybridMultilevel"/>
-    <w:tmpl w:val="B02E82FE"/>
+    <w:tmpl w:val="F160B502"/>
     <w:lvl w:ilvl="0" w:tplc="8DA67E50">
       <w:numFmt w:val="bullet"/>
       <w:lvlText w:val="-"/>
@@ -57000,10 +57878,10 @@
       </w:rPr>
     </w:lvl>
   </w:abstractNum>
-  <w:abstractNum w:abstractNumId="27">
-    <w:nsid w:val="581F6D63"/>
+  <w:abstractNum w:abstractNumId="28">
+    <w:nsid w:val="53593A4A"/>
     <w:multiLevelType w:val="hybridMultilevel"/>
-    <w:tmpl w:val="7018B404"/>
+    <w:tmpl w:val="B02E82FE"/>
     <w:lvl w:ilvl="0" w:tplc="8DA67E50">
       <w:numFmt w:val="bullet"/>
       <w:lvlText w:val="-"/>
@@ -57112,10 +57990,10 @@
       </w:rPr>
     </w:lvl>
   </w:abstractNum>
-  <w:abstractNum w:abstractNumId="28">
-    <w:nsid w:val="5B6D2999"/>
+  <w:abstractNum w:abstractNumId="29">
+    <w:nsid w:val="581F6D63"/>
     <w:multiLevelType w:val="hybridMultilevel"/>
-    <w:tmpl w:val="17B4C70E"/>
+    <w:tmpl w:val="7018B404"/>
     <w:lvl w:ilvl="0" w:tplc="8DA67E50">
       <w:numFmt w:val="bullet"/>
       <w:lvlText w:val="-"/>
@@ -57224,10 +58102,10 @@
       </w:rPr>
     </w:lvl>
   </w:abstractNum>
-  <w:abstractNum w:abstractNumId="29">
-    <w:nsid w:val="651E7877"/>
+  <w:abstractNum w:abstractNumId="30">
+    <w:nsid w:val="5B6D2999"/>
     <w:multiLevelType w:val="hybridMultilevel"/>
-    <w:tmpl w:val="73445B74"/>
+    <w:tmpl w:val="17B4C70E"/>
     <w:lvl w:ilvl="0" w:tplc="8DA67E50">
       <w:numFmt w:val="bullet"/>
       <w:lvlText w:val="-"/>
@@ -57336,10 +58214,10 @@
       </w:rPr>
     </w:lvl>
   </w:abstractNum>
-  <w:abstractNum w:abstractNumId="30">
-    <w:nsid w:val="65F06E1F"/>
+  <w:abstractNum w:abstractNumId="31">
+    <w:nsid w:val="63AB5B05"/>
     <w:multiLevelType w:val="hybridMultilevel"/>
-    <w:tmpl w:val="CC600056"/>
+    <w:tmpl w:val="5148AB0E"/>
     <w:lvl w:ilvl="0" w:tplc="8DA67E50">
       <w:numFmt w:val="bullet"/>
       <w:lvlText w:val="-"/>
@@ -57448,10 +58326,10 @@
       </w:rPr>
     </w:lvl>
   </w:abstractNum>
-  <w:abstractNum w:abstractNumId="31">
-    <w:nsid w:val="66D13373"/>
+  <w:abstractNum w:abstractNumId="32">
+    <w:nsid w:val="651E7877"/>
     <w:multiLevelType w:val="hybridMultilevel"/>
-    <w:tmpl w:val="EBEA1E02"/>
+    <w:tmpl w:val="73445B74"/>
     <w:lvl w:ilvl="0" w:tplc="8DA67E50">
       <w:numFmt w:val="bullet"/>
       <w:lvlText w:val="-"/>
@@ -57560,10 +58438,10 @@
       </w:rPr>
     </w:lvl>
   </w:abstractNum>
-  <w:abstractNum w:abstractNumId="32">
-    <w:nsid w:val="69F34DF7"/>
+  <w:abstractNum w:abstractNumId="33">
+    <w:nsid w:val="65F06E1F"/>
     <w:multiLevelType w:val="hybridMultilevel"/>
-    <w:tmpl w:val="913080D0"/>
+    <w:tmpl w:val="CC600056"/>
     <w:lvl w:ilvl="0" w:tplc="8DA67E50">
       <w:numFmt w:val="bullet"/>
       <w:lvlText w:val="-"/>
@@ -57672,10 +58550,10 @@
       </w:rPr>
     </w:lvl>
   </w:abstractNum>
-  <w:abstractNum w:abstractNumId="33">
-    <w:nsid w:val="6B697A9D"/>
+  <w:abstractNum w:abstractNumId="34">
+    <w:nsid w:val="66D13373"/>
     <w:multiLevelType w:val="hybridMultilevel"/>
-    <w:tmpl w:val="50CAC63A"/>
+    <w:tmpl w:val="EBEA1E02"/>
     <w:lvl w:ilvl="0" w:tplc="8DA67E50">
       <w:numFmt w:val="bullet"/>
       <w:lvlText w:val="-"/>
@@ -57784,10 +58662,10 @@
       </w:rPr>
     </w:lvl>
   </w:abstractNum>
-  <w:abstractNum w:abstractNumId="34">
-    <w:nsid w:val="6BB53E9C"/>
+  <w:abstractNum w:abstractNumId="35">
+    <w:nsid w:val="69F34DF7"/>
     <w:multiLevelType w:val="hybridMultilevel"/>
-    <w:tmpl w:val="65EA53D0"/>
+    <w:tmpl w:val="913080D0"/>
     <w:lvl w:ilvl="0" w:tplc="8DA67E50">
       <w:numFmt w:val="bullet"/>
       <w:lvlText w:val="-"/>
@@ -57896,10 +58774,10 @@
       </w:rPr>
     </w:lvl>
   </w:abstractNum>
-  <w:abstractNum w:abstractNumId="35">
-    <w:nsid w:val="6CE55B14"/>
+  <w:abstractNum w:abstractNumId="36">
+    <w:nsid w:val="6B697A9D"/>
     <w:multiLevelType w:val="hybridMultilevel"/>
-    <w:tmpl w:val="CF64AE94"/>
+    <w:tmpl w:val="50CAC63A"/>
     <w:lvl w:ilvl="0" w:tplc="8DA67E50">
       <w:numFmt w:val="bullet"/>
       <w:lvlText w:val="-"/>
@@ -58008,10 +58886,10 @@
       </w:rPr>
     </w:lvl>
   </w:abstractNum>
-  <w:abstractNum w:abstractNumId="36">
-    <w:nsid w:val="71411BAE"/>
+  <w:abstractNum w:abstractNumId="37">
+    <w:nsid w:val="6BB53E9C"/>
     <w:multiLevelType w:val="hybridMultilevel"/>
-    <w:tmpl w:val="40B849CE"/>
+    <w:tmpl w:val="65EA53D0"/>
     <w:lvl w:ilvl="0" w:tplc="8DA67E50">
       <w:numFmt w:val="bullet"/>
       <w:lvlText w:val="-"/>
@@ -58120,10 +58998,10 @@
       </w:rPr>
     </w:lvl>
   </w:abstractNum>
-  <w:abstractNum w:abstractNumId="37">
-    <w:nsid w:val="7150537B"/>
+  <w:abstractNum w:abstractNumId="38">
+    <w:nsid w:val="6CE55B14"/>
     <w:multiLevelType w:val="hybridMultilevel"/>
-    <w:tmpl w:val="C9AC5DFE"/>
+    <w:tmpl w:val="CF64AE94"/>
     <w:lvl w:ilvl="0" w:tplc="8DA67E50">
       <w:numFmt w:val="bullet"/>
       <w:lvlText w:val="-"/>
@@ -58232,10 +59110,10 @@
       </w:rPr>
     </w:lvl>
   </w:abstractNum>
-  <w:abstractNum w:abstractNumId="38">
-    <w:nsid w:val="717E4699"/>
+  <w:abstractNum w:abstractNumId="39">
+    <w:nsid w:val="71411BAE"/>
     <w:multiLevelType w:val="hybridMultilevel"/>
-    <w:tmpl w:val="4B463C6C"/>
+    <w:tmpl w:val="40B849CE"/>
     <w:lvl w:ilvl="0" w:tplc="8DA67E50">
       <w:numFmt w:val="bullet"/>
       <w:lvlText w:val="-"/>
@@ -58344,10 +59222,10 @@
       </w:rPr>
     </w:lvl>
   </w:abstractNum>
-  <w:abstractNum w:abstractNumId="39">
-    <w:nsid w:val="73167460"/>
+  <w:abstractNum w:abstractNumId="40">
+    <w:nsid w:val="7150537B"/>
     <w:multiLevelType w:val="hybridMultilevel"/>
-    <w:tmpl w:val="A18021B2"/>
+    <w:tmpl w:val="C9AC5DFE"/>
     <w:lvl w:ilvl="0" w:tplc="8DA67E50">
       <w:numFmt w:val="bullet"/>
       <w:lvlText w:val="-"/>
@@ -58456,10 +59334,10 @@
       </w:rPr>
     </w:lvl>
   </w:abstractNum>
-  <w:abstractNum w:abstractNumId="40">
-    <w:nsid w:val="74C56A1B"/>
+  <w:abstractNum w:abstractNumId="41">
+    <w:nsid w:val="717E4699"/>
     <w:multiLevelType w:val="hybridMultilevel"/>
-    <w:tmpl w:val="91C83F18"/>
+    <w:tmpl w:val="4B463C6C"/>
     <w:lvl w:ilvl="0" w:tplc="8DA67E50">
       <w:numFmt w:val="bullet"/>
       <w:lvlText w:val="-"/>
@@ -58568,10 +59446,10 @@
       </w:rPr>
     </w:lvl>
   </w:abstractNum>
-  <w:abstractNum w:abstractNumId="41">
-    <w:nsid w:val="74E67726"/>
+  <w:abstractNum w:abstractNumId="42">
+    <w:nsid w:val="73167460"/>
     <w:multiLevelType w:val="hybridMultilevel"/>
-    <w:tmpl w:val="9DD6A108"/>
+    <w:tmpl w:val="A18021B2"/>
     <w:lvl w:ilvl="0" w:tplc="8DA67E50">
       <w:numFmt w:val="bullet"/>
       <w:lvlText w:val="-"/>
@@ -58680,10 +59558,10 @@
       </w:rPr>
     </w:lvl>
   </w:abstractNum>
-  <w:abstractNum w:abstractNumId="42">
-    <w:nsid w:val="79FE512B"/>
+  <w:abstractNum w:abstractNumId="43">
+    <w:nsid w:val="74C56A1B"/>
     <w:multiLevelType w:val="hybridMultilevel"/>
-    <w:tmpl w:val="4166436C"/>
+    <w:tmpl w:val="91C83F18"/>
     <w:lvl w:ilvl="0" w:tplc="8DA67E50">
       <w:numFmt w:val="bullet"/>
       <w:lvlText w:val="-"/>
@@ -58792,16 +59670,16 @@
       </w:rPr>
     </w:lvl>
   </w:abstractNum>
-  <w:abstractNum w:abstractNumId="43">
-    <w:nsid w:val="7B5417E8"/>
+  <w:abstractNum w:abstractNumId="44">
+    <w:nsid w:val="74E67726"/>
     <w:multiLevelType w:val="hybridMultilevel"/>
-    <w:tmpl w:val="A4BAF4F8"/>
+    <w:tmpl w:val="9DD6A108"/>
     <w:lvl w:ilvl="0" w:tplc="8DA67E50">
       <w:numFmt w:val="bullet"/>
       <w:lvlText w:val="-"/>
       <w:lvlJc w:val="left"/>
       <w:pPr>
-        <w:ind w:left="1429" w:hanging="360"/>
+        <w:ind w:left="360" w:hanging="360"/>
       </w:pPr>
       <w:rPr>
         <w:rFonts w:ascii="Times New Roman" w:eastAsiaTheme="minorHAnsi" w:hAnsi="Times New Roman" w:cs="Times New Roman" w:hint="default"/>
@@ -58813,7 +59691,7 @@
       <w:lvlText w:val="o"/>
       <w:lvlJc w:val="left"/>
       <w:pPr>
-        <w:ind w:left="2149" w:hanging="360"/>
+        <w:ind w:left="1080" w:hanging="360"/>
       </w:pPr>
       <w:rPr>
         <w:rFonts w:ascii="Courier New" w:hAnsi="Courier New" w:cs="Courier New" w:hint="default"/>
@@ -58825,7 +59703,7 @@
       <w:lvlText w:val=""/>
       <w:lvlJc w:val="left"/>
       <w:pPr>
-        <w:ind w:left="2869" w:hanging="360"/>
+        <w:ind w:left="1800" w:hanging="360"/>
       </w:pPr>
       <w:rPr>
         <w:rFonts w:ascii="Wingdings" w:hAnsi="Wingdings" w:hint="default"/>
@@ -58837,7 +59715,7 @@
       <w:lvlText w:val=""/>
       <w:lvlJc w:val="left"/>
       <w:pPr>
-        <w:ind w:left="3589" w:hanging="360"/>
+        <w:ind w:left="2520" w:hanging="360"/>
       </w:pPr>
       <w:rPr>
         <w:rFonts w:ascii="Symbol" w:hAnsi="Symbol" w:hint="default"/>
@@ -58849,7 +59727,7 @@
       <w:lvlText w:val="o"/>
       <w:lvlJc w:val="left"/>
       <w:pPr>
-        <w:ind w:left="4309" w:hanging="360"/>
+        <w:ind w:left="3240" w:hanging="360"/>
       </w:pPr>
       <w:rPr>
         <w:rFonts w:ascii="Courier New" w:hAnsi="Courier New" w:cs="Courier New" w:hint="default"/>
@@ -58861,7 +59739,7 @@
       <w:lvlText w:val=""/>
       <w:lvlJc w:val="left"/>
       <w:pPr>
-        <w:ind w:left="5029" w:hanging="360"/>
+        <w:ind w:left="3960" w:hanging="360"/>
       </w:pPr>
       <w:rPr>
         <w:rFonts w:ascii="Wingdings" w:hAnsi="Wingdings" w:hint="default"/>
@@ -58873,7 +59751,7 @@
       <w:lvlText w:val=""/>
       <w:lvlJc w:val="left"/>
       <w:pPr>
-        <w:ind w:left="5749" w:hanging="360"/>
+        <w:ind w:left="4680" w:hanging="360"/>
       </w:pPr>
       <w:rPr>
         <w:rFonts w:ascii="Symbol" w:hAnsi="Symbol" w:hint="default"/>
@@ -58885,7 +59763,7 @@
       <w:lvlText w:val="o"/>
       <w:lvlJc w:val="left"/>
       <w:pPr>
-        <w:ind w:left="6469" w:hanging="360"/>
+        <w:ind w:left="5400" w:hanging="360"/>
       </w:pPr>
       <w:rPr>
         <w:rFonts w:ascii="Courier New" w:hAnsi="Courier New" w:cs="Courier New" w:hint="default"/>
@@ -58897,17 +59775,17 @@
       <w:lvlText w:val=""/>
       <w:lvlJc w:val="left"/>
       <w:pPr>
-        <w:ind w:left="7189" w:hanging="360"/>
+        <w:ind w:left="6120" w:hanging="360"/>
       </w:pPr>
       <w:rPr>
         <w:rFonts w:ascii="Wingdings" w:hAnsi="Wingdings" w:hint="default"/>
       </w:rPr>
     </w:lvl>
   </w:abstractNum>
-  <w:abstractNum w:abstractNumId="44">
-    <w:nsid w:val="7E3871BD"/>
+  <w:abstractNum w:abstractNumId="45">
+    <w:nsid w:val="79FE512B"/>
     <w:multiLevelType w:val="hybridMultilevel"/>
-    <w:tmpl w:val="4F641C56"/>
+    <w:tmpl w:val="4166436C"/>
     <w:lvl w:ilvl="0" w:tplc="8DA67E50">
       <w:numFmt w:val="bullet"/>
       <w:lvlText w:val="-"/>
@@ -59016,140 +59894,373 @@
       </w:rPr>
     </w:lvl>
   </w:abstractNum>
+  <w:abstractNum w:abstractNumId="46">
+    <w:nsid w:val="7B5417E8"/>
+    <w:multiLevelType w:val="hybridMultilevel"/>
+    <w:tmpl w:val="A4BAF4F8"/>
+    <w:lvl w:ilvl="0" w:tplc="8DA67E50">
+      <w:numFmt w:val="bullet"/>
+      <w:lvlText w:val="-"/>
+      <w:lvlJc w:val="left"/>
+      <w:pPr>
+        <w:ind w:left="1429" w:hanging="360"/>
+      </w:pPr>
+      <w:rPr>
+        <w:rFonts w:ascii="Times New Roman" w:eastAsiaTheme="minorHAnsi" w:hAnsi="Times New Roman" w:cs="Times New Roman" w:hint="default"/>
+      </w:rPr>
+    </w:lvl>
+    <w:lvl w:ilvl="1" w:tplc="04220003" w:tentative="1">
+      <w:start w:val="1"/>
+      <w:numFmt w:val="bullet"/>
+      <w:lvlText w:val="o"/>
+      <w:lvlJc w:val="left"/>
+      <w:pPr>
+        <w:ind w:left="2149" w:hanging="360"/>
+      </w:pPr>
+      <w:rPr>
+        <w:rFonts w:ascii="Courier New" w:hAnsi="Courier New" w:cs="Courier New" w:hint="default"/>
+      </w:rPr>
+    </w:lvl>
+    <w:lvl w:ilvl="2" w:tplc="04220005" w:tentative="1">
+      <w:start w:val="1"/>
+      <w:numFmt w:val="bullet"/>
+      <w:lvlText w:val=""/>
+      <w:lvlJc w:val="left"/>
+      <w:pPr>
+        <w:ind w:left="2869" w:hanging="360"/>
+      </w:pPr>
+      <w:rPr>
+        <w:rFonts w:ascii="Wingdings" w:hAnsi="Wingdings" w:hint="default"/>
+      </w:rPr>
+    </w:lvl>
+    <w:lvl w:ilvl="3" w:tplc="04220001" w:tentative="1">
+      <w:start w:val="1"/>
+      <w:numFmt w:val="bullet"/>
+      <w:lvlText w:val=""/>
+      <w:lvlJc w:val="left"/>
+      <w:pPr>
+        <w:ind w:left="3589" w:hanging="360"/>
+      </w:pPr>
+      <w:rPr>
+        <w:rFonts w:ascii="Symbol" w:hAnsi="Symbol" w:hint="default"/>
+      </w:rPr>
+    </w:lvl>
+    <w:lvl w:ilvl="4" w:tplc="04220003" w:tentative="1">
+      <w:start w:val="1"/>
+      <w:numFmt w:val="bullet"/>
+      <w:lvlText w:val="o"/>
+      <w:lvlJc w:val="left"/>
+      <w:pPr>
+        <w:ind w:left="4309" w:hanging="360"/>
+      </w:pPr>
+      <w:rPr>
+        <w:rFonts w:ascii="Courier New" w:hAnsi="Courier New" w:cs="Courier New" w:hint="default"/>
+      </w:rPr>
+    </w:lvl>
+    <w:lvl w:ilvl="5" w:tplc="04220005" w:tentative="1">
+      <w:start w:val="1"/>
+      <w:numFmt w:val="bullet"/>
+      <w:lvlText w:val=""/>
+      <w:lvlJc w:val="left"/>
+      <w:pPr>
+        <w:ind w:left="5029" w:hanging="360"/>
+      </w:pPr>
+      <w:rPr>
+        <w:rFonts w:ascii="Wingdings" w:hAnsi="Wingdings" w:hint="default"/>
+      </w:rPr>
+    </w:lvl>
+    <w:lvl w:ilvl="6" w:tplc="04220001" w:tentative="1">
+      <w:start w:val="1"/>
+      <w:numFmt w:val="bullet"/>
+      <w:lvlText w:val=""/>
+      <w:lvlJc w:val="left"/>
+      <w:pPr>
+        <w:ind w:left="5749" w:hanging="360"/>
+      </w:pPr>
+      <w:rPr>
+        <w:rFonts w:ascii="Symbol" w:hAnsi="Symbol" w:hint="default"/>
+      </w:rPr>
+    </w:lvl>
+    <w:lvl w:ilvl="7" w:tplc="04220003" w:tentative="1">
+      <w:start w:val="1"/>
+      <w:numFmt w:val="bullet"/>
+      <w:lvlText w:val="o"/>
+      <w:lvlJc w:val="left"/>
+      <w:pPr>
+        <w:ind w:left="6469" w:hanging="360"/>
+      </w:pPr>
+      <w:rPr>
+        <w:rFonts w:ascii="Courier New" w:hAnsi="Courier New" w:cs="Courier New" w:hint="default"/>
+      </w:rPr>
+    </w:lvl>
+    <w:lvl w:ilvl="8" w:tplc="04220005" w:tentative="1">
+      <w:start w:val="1"/>
+      <w:numFmt w:val="bullet"/>
+      <w:lvlText w:val=""/>
+      <w:lvlJc w:val="left"/>
+      <w:pPr>
+        <w:ind w:left="7189" w:hanging="360"/>
+      </w:pPr>
+      <w:rPr>
+        <w:rFonts w:ascii="Wingdings" w:hAnsi="Wingdings" w:hint="default"/>
+      </w:rPr>
+    </w:lvl>
+  </w:abstractNum>
+  <w:abstractNum w:abstractNumId="47">
+    <w:nsid w:val="7E3871BD"/>
+    <w:multiLevelType w:val="hybridMultilevel"/>
+    <w:tmpl w:val="4F641C56"/>
+    <w:lvl w:ilvl="0" w:tplc="8DA67E50">
+      <w:numFmt w:val="bullet"/>
+      <w:lvlText w:val="-"/>
+      <w:lvlJc w:val="left"/>
+      <w:pPr>
+        <w:ind w:left="360" w:hanging="360"/>
+      </w:pPr>
+      <w:rPr>
+        <w:rFonts w:ascii="Times New Roman" w:eastAsiaTheme="minorHAnsi" w:hAnsi="Times New Roman" w:cs="Times New Roman" w:hint="default"/>
+      </w:rPr>
+    </w:lvl>
+    <w:lvl w:ilvl="1" w:tplc="04220003" w:tentative="1">
+      <w:start w:val="1"/>
+      <w:numFmt w:val="bullet"/>
+      <w:lvlText w:val="o"/>
+      <w:lvlJc w:val="left"/>
+      <w:pPr>
+        <w:ind w:left="1080" w:hanging="360"/>
+      </w:pPr>
+      <w:rPr>
+        <w:rFonts w:ascii="Courier New" w:hAnsi="Courier New" w:cs="Courier New" w:hint="default"/>
+      </w:rPr>
+    </w:lvl>
+    <w:lvl w:ilvl="2" w:tplc="04220005" w:tentative="1">
+      <w:start w:val="1"/>
+      <w:numFmt w:val="bullet"/>
+      <w:lvlText w:val=""/>
+      <w:lvlJc w:val="left"/>
+      <w:pPr>
+        <w:ind w:left="1800" w:hanging="360"/>
+      </w:pPr>
+      <w:rPr>
+        <w:rFonts w:ascii="Wingdings" w:hAnsi="Wingdings" w:hint="default"/>
+      </w:rPr>
+    </w:lvl>
+    <w:lvl w:ilvl="3" w:tplc="04220001" w:tentative="1">
+      <w:start w:val="1"/>
+      <w:numFmt w:val="bullet"/>
+      <w:lvlText w:val=""/>
+      <w:lvlJc w:val="left"/>
+      <w:pPr>
+        <w:ind w:left="2520" w:hanging="360"/>
+      </w:pPr>
+      <w:rPr>
+        <w:rFonts w:ascii="Symbol" w:hAnsi="Symbol" w:hint="default"/>
+      </w:rPr>
+    </w:lvl>
+    <w:lvl w:ilvl="4" w:tplc="04220003" w:tentative="1">
+      <w:start w:val="1"/>
+      <w:numFmt w:val="bullet"/>
+      <w:lvlText w:val="o"/>
+      <w:lvlJc w:val="left"/>
+      <w:pPr>
+        <w:ind w:left="3240" w:hanging="360"/>
+      </w:pPr>
+      <w:rPr>
+        <w:rFonts w:ascii="Courier New" w:hAnsi="Courier New" w:cs="Courier New" w:hint="default"/>
+      </w:rPr>
+    </w:lvl>
+    <w:lvl w:ilvl="5" w:tplc="04220005" w:tentative="1">
+      <w:start w:val="1"/>
+      <w:numFmt w:val="bullet"/>
+      <w:lvlText w:val=""/>
+      <w:lvlJc w:val="left"/>
+      <w:pPr>
+        <w:ind w:left="3960" w:hanging="360"/>
+      </w:pPr>
+      <w:rPr>
+        <w:rFonts w:ascii="Wingdings" w:hAnsi="Wingdings" w:hint="default"/>
+      </w:rPr>
+    </w:lvl>
+    <w:lvl w:ilvl="6" w:tplc="04220001" w:tentative="1">
+      <w:start w:val="1"/>
+      <w:numFmt w:val="bullet"/>
+      <w:lvlText w:val=""/>
+      <w:lvlJc w:val="left"/>
+      <w:pPr>
+        <w:ind w:left="4680" w:hanging="360"/>
+      </w:pPr>
+      <w:rPr>
+        <w:rFonts w:ascii="Symbol" w:hAnsi="Symbol" w:hint="default"/>
+      </w:rPr>
+    </w:lvl>
+    <w:lvl w:ilvl="7" w:tplc="04220003" w:tentative="1">
+      <w:start w:val="1"/>
+      <w:numFmt w:val="bullet"/>
+      <w:lvlText w:val="o"/>
+      <w:lvlJc w:val="left"/>
+      <w:pPr>
+        <w:ind w:left="5400" w:hanging="360"/>
+      </w:pPr>
+      <w:rPr>
+        <w:rFonts w:ascii="Courier New" w:hAnsi="Courier New" w:cs="Courier New" w:hint="default"/>
+      </w:rPr>
+    </w:lvl>
+    <w:lvl w:ilvl="8" w:tplc="04220005" w:tentative="1">
+      <w:start w:val="1"/>
+      <w:numFmt w:val="bullet"/>
+      <w:lvlText w:val=""/>
+      <w:lvlJc w:val="left"/>
+      <w:pPr>
+        <w:ind w:left="6120" w:hanging="360"/>
+      </w:pPr>
+      <w:rPr>
+        <w:rFonts w:ascii="Wingdings" w:hAnsi="Wingdings" w:hint="default"/>
+      </w:rPr>
+    </w:lvl>
+  </w:abstractNum>
   <w:num w:numId="1">
-    <w:abstractNumId w:val="33"/>
+    <w:abstractNumId w:val="36"/>
   </w:num>
   <w:num w:numId="2">
-    <w:abstractNumId w:val="15"/>
+    <w:abstractNumId w:val="16"/>
   </w:num>
   <w:num w:numId="3">
     <w:abstractNumId w:val="2"/>
   </w:num>
   <w:num w:numId="4">
-    <w:abstractNumId w:val="36"/>
+    <w:abstractNumId w:val="39"/>
   </w:num>
   <w:num w:numId="5">
-    <w:abstractNumId w:val="7"/>
+    <w:abstractNumId w:val="8"/>
   </w:num>
   <w:num w:numId="6">
-    <w:abstractNumId w:val="8"/>
+    <w:abstractNumId w:val="9"/>
   </w:num>
   <w:num w:numId="7">
-    <w:abstractNumId w:val="16"/>
+    <w:abstractNumId w:val="17"/>
   </w:num>
   <w:num w:numId="8">
-    <w:abstractNumId w:val="42"/>
+    <w:abstractNumId w:val="45"/>
   </w:num>
   <w:num w:numId="9">
     <w:abstractNumId w:val="0"/>
   </w:num>
   <w:num w:numId="10">
+    <w:abstractNumId w:val="6"/>
+  </w:num>
+  <w:num w:numId="11">
+    <w:abstractNumId w:val="19"/>
+  </w:num>
+  <w:num w:numId="12">
+    <w:abstractNumId w:val="43"/>
+  </w:num>
+  <w:num w:numId="13">
+    <w:abstractNumId w:val="32"/>
+  </w:num>
+  <w:num w:numId="14">
+    <w:abstractNumId w:val="7"/>
+  </w:num>
+  <w:num w:numId="15">
     <w:abstractNumId w:val="5"/>
   </w:num>
-  <w:num w:numId="11">
-    <w:abstractNumId w:val="18"/>
-  </w:num>
-  <w:num w:numId="12">
-    <w:abstractNumId w:val="40"/>
-  </w:num>
-  <w:num w:numId="13">
-    <w:abstractNumId w:val="29"/>
-  </w:num>
-  <w:num w:numId="14">
-    <w:abstractNumId w:val="6"/>
-  </w:num>
-  <w:num w:numId="15">
-    <w:abstractNumId w:val="4"/>
-  </w:num>
   <w:num w:numId="16">
-    <w:abstractNumId w:val="25"/>
+    <w:abstractNumId w:val="26"/>
   </w:num>
   <w:num w:numId="17">
-    <w:abstractNumId w:val="22"/>
+    <w:abstractNumId w:val="23"/>
   </w:num>
   <w:num w:numId="18">
-    <w:abstractNumId w:val="24"/>
+    <w:abstractNumId w:val="25"/>
   </w:num>
   <w:num w:numId="19">
     <w:abstractNumId w:val="3"/>
   </w:num>
   <w:num w:numId="20">
-    <w:abstractNumId w:val="37"/>
+    <w:abstractNumId w:val="40"/>
   </w:num>
   <w:num w:numId="21">
-    <w:abstractNumId w:val="41"/>
+    <w:abstractNumId w:val="44"/>
   </w:num>
   <w:num w:numId="22">
-    <w:abstractNumId w:val="35"/>
+    <w:abstractNumId w:val="38"/>
   </w:num>
   <w:num w:numId="23">
-    <w:abstractNumId w:val="10"/>
+    <w:abstractNumId w:val="11"/>
   </w:num>
   <w:num w:numId="24">
-    <w:abstractNumId w:val="39"/>
+    <w:abstractNumId w:val="42"/>
   </w:num>
   <w:num w:numId="25">
-    <w:abstractNumId w:val="14"/>
+    <w:abstractNumId w:val="15"/>
   </w:num>
   <w:num w:numId="26">
-    <w:abstractNumId w:val="26"/>
+    <w:abstractNumId w:val="28"/>
   </w:num>
   <w:num w:numId="27">
-    <w:abstractNumId w:val="20"/>
+    <w:abstractNumId w:val="21"/>
   </w:num>
   <w:num w:numId="28">
-    <w:abstractNumId w:val="30"/>
+    <w:abstractNumId w:val="33"/>
   </w:num>
   <w:num w:numId="29">
-    <w:abstractNumId w:val="43"/>
+    <w:abstractNumId w:val="46"/>
   </w:num>
   <w:num w:numId="30">
-    <w:abstractNumId w:val="27"/>
+    <w:abstractNumId w:val="29"/>
   </w:num>
   <w:num w:numId="31">
     <w:abstractNumId w:val="1"/>
   </w:num>
   <w:num w:numId="32">
-    <w:abstractNumId w:val="9"/>
+    <w:abstractNumId w:val="10"/>
   </w:num>
   <w:num w:numId="33">
-    <w:abstractNumId w:val="21"/>
+    <w:abstractNumId w:val="22"/>
   </w:num>
   <w:num w:numId="34">
-    <w:abstractNumId w:val="17"/>
+    <w:abstractNumId w:val="18"/>
   </w:num>
   <w:num w:numId="35">
-    <w:abstractNumId w:val="19"/>
+    <w:abstractNumId w:val="20"/>
   </w:num>
   <w:num w:numId="36">
+    <w:abstractNumId w:val="37"/>
+  </w:num>
+  <w:num w:numId="37">
+    <w:abstractNumId w:val="12"/>
+  </w:num>
+  <w:num w:numId="38">
     <w:abstractNumId w:val="34"/>
   </w:num>
-  <w:num w:numId="37">
-    <w:abstractNumId w:val="11"/>
+  <w:num w:numId="39">
+    <w:abstractNumId w:val="24"/>
   </w:num>
-  <w:num w:numId="38">
+  <w:num w:numId="40">
+    <w:abstractNumId w:val="30"/>
+  </w:num>
+  <w:num w:numId="41">
+    <w:abstractNumId w:val="47"/>
+  </w:num>
+  <w:num w:numId="42">
+    <w:abstractNumId w:val="14"/>
+  </w:num>
+  <w:num w:numId="43">
+    <w:abstractNumId w:val="41"/>
+  </w:num>
+  <w:num w:numId="44">
+    <w:abstractNumId w:val="13"/>
+  </w:num>
+  <w:num w:numId="45">
+    <w:abstractNumId w:val="35"/>
+  </w:num>
+  <w:num w:numId="46">
+    <w:abstractNumId w:val="4"/>
+  </w:num>
+  <w:num w:numId="47">
     <w:abstractNumId w:val="31"/>
   </w:num>
-  <w:num w:numId="39">
-    <w:abstractNumId w:val="23"/>
-  </w:num>
-  <w:num w:numId="40">
-    <w:abstractNumId w:val="28"/>
-  </w:num>
-  <w:num w:numId="41">
-    <w:abstractNumId w:val="44"/>
-  </w:num>
-  <w:num w:numId="42">
-    <w:abstractNumId w:val="13"/>
-  </w:num>
-  <w:num w:numId="43">
-    <w:abstractNumId w:val="38"/>
-  </w:num>
-  <w:num w:numId="44">
-    <w:abstractNumId w:val="12"/>
-  </w:num>
-  <w:num w:numId="45">
-    <w:abstractNumId w:val="32"/>
+  <w:num w:numId="48">
+    <w:abstractNumId w:val="27"/>
   </w:num>
   <w:numIdMacAtCleanup w:val="45"/>
 </w:numbering>
@@ -60651,7 +61762,7 @@
 </file>
 
 <file path=customXml/itemProps1.xml><?xml version="1.0" encoding="utf-8"?>
-<ds:datastoreItem xmlns:ds="http://schemas.openxmlformats.org/officeDocument/2006/customXml" ds:itemID="{60F7C846-031D-413F-965D-91C6F17E2450}">
+<ds:datastoreItem xmlns:ds="http://schemas.openxmlformats.org/officeDocument/2006/customXml" ds:itemID="{195884E0-A79D-47BE-A47C-7DD6E3ECB7A8}">
   <ds:schemaRefs>
     <ds:schemaRef ds:uri="http://schemas.openxmlformats.org/officeDocument/2006/bibliography"/>
   </ds:schemaRefs>

</xml_diff>